<commit_message>
Mais adições ao relatório
</commit_message>
<xml_diff>
--- a/RelatorioFinalBolsa.docx
+++ b/RelatorioFinalBolsa.docx
@@ -643,6 +643,7 @@
     </w:p>
     <w:p>
       <w:pPr>
+        <w:pStyle w:val="Textbody"/>
         <w:spacing w:after="0" w:line="100" w:lineRule="atLeast"/>
         <w:ind w:firstLine="708"/>
         <w:jc w:val="both"/>
@@ -658,144 +659,95 @@
           <w:sz w:val="24"/>
           <w:szCs w:val="24"/>
         </w:rPr>
-        <w:t xml:space="preserve">Deve ser breve e conter, justificativa e problema estudado de forma clara, utilizando-se revisão de literatura. O </w:t>
-      </w:r>
-      <w:r>
-        <w:rPr>
-          <w:rFonts w:ascii="Times New Roman" w:hAnsi="Times New Roman" w:cs="Times New Roman"/>
-          <w:b/>
-          <w:bCs/>
+        <w:t>Existem sistemas embarcados em regiões de alto risco que estão mais suscetíveis a erros de processamento devido ao efeito da radiação ionizante nos componentes de memória. Um dos erros possíveis é o MBU (</w:t>
+      </w:r>
+      <w:proofErr w:type="spellStart"/>
+      <w:r>
+        <w:rPr>
+          <w:rFonts w:ascii="Times New Roman" w:hAnsi="Times New Roman" w:cs="Times New Roman"/>
           <w:sz w:val="24"/>
           <w:szCs w:val="24"/>
         </w:rPr>
-        <w:t xml:space="preserve">último parágrafo </w:t>
-      </w:r>
+        <w:t>Multiple</w:t>
+      </w:r>
+      <w:proofErr w:type="spellEnd"/>
       <w:r>
         <w:rPr>
           <w:rFonts w:ascii="Times New Roman" w:hAnsi="Times New Roman" w:cs="Times New Roman"/>
           <w:sz w:val="24"/>
           <w:szCs w:val="24"/>
         </w:rPr>
-        <w:t xml:space="preserve">deve conter </w:t>
-      </w:r>
-      <w:r>
-        <w:rPr>
-          <w:rFonts w:ascii="Times New Roman" w:hAnsi="Times New Roman" w:cs="Times New Roman"/>
-          <w:b/>
-          <w:bCs/>
+        <w:t xml:space="preserve"> Bit </w:t>
+      </w:r>
+      <w:proofErr w:type="spellStart"/>
+      <w:r>
+        <w:rPr>
+          <w:rFonts w:ascii="Times New Roman" w:hAnsi="Times New Roman" w:cs="Times New Roman"/>
           <w:sz w:val="24"/>
           <w:szCs w:val="24"/>
         </w:rPr>
-        <w:t xml:space="preserve">os objetivos </w:t>
-      </w:r>
+        <w:t>Upset</w:t>
+      </w:r>
+      <w:proofErr w:type="spellEnd"/>
       <w:r>
         <w:rPr>
           <w:rFonts w:ascii="Times New Roman" w:hAnsi="Times New Roman" w:cs="Times New Roman"/>
           <w:sz w:val="24"/>
           <w:szCs w:val="24"/>
         </w:rPr>
-        <w:t xml:space="preserve">do trabalho realizado. A </w:t>
-      </w:r>
-      <w:r>
-        <w:rPr>
-          <w:rFonts w:ascii="Times New Roman" w:hAnsi="Times New Roman" w:cs="Times New Roman"/>
-          <w:b/>
+        <w:t>), um evento que corrompe a memória invertendo alguns bits armazenados em suas células. Este evento pode causar desde falhas mínimas, como uma falta de página, a falhas mais graves como congelamento do sistema ou corrupção de dados. Para evitar tais consequências, faz-se necessário o uso de códigos corretores de erros (</w:t>
+      </w:r>
+      <w:proofErr w:type="spellStart"/>
+      <w:r>
+        <w:rPr>
+          <w:rFonts w:ascii="Times New Roman" w:hAnsi="Times New Roman" w:cs="Times New Roman"/>
           <w:sz w:val="24"/>
           <w:szCs w:val="24"/>
         </w:rPr>
-        <w:t>Introdução</w:t>
-      </w:r>
+        <w:t>CCEs</w:t>
+      </w:r>
+      <w:proofErr w:type="spellEnd"/>
       <w:r>
         <w:rPr>
           <w:rFonts w:ascii="Times New Roman" w:hAnsi="Times New Roman" w:cs="Times New Roman"/>
           <w:sz w:val="24"/>
           <w:szCs w:val="24"/>
         </w:rPr>
-        <w:t xml:space="preserve"> visa expor e discutir o tema abordado no trabalho.</w:t>
+        <w:t xml:space="preserve">) para mitigar os efeitos causados pelos </w:t>
+      </w:r>
+      <w:proofErr w:type="spellStart"/>
+      <w:r>
+        <w:rPr>
+          <w:rFonts w:ascii="Times New Roman" w:hAnsi="Times New Roman" w:cs="Times New Roman"/>
+          <w:sz w:val="24"/>
+          <w:szCs w:val="24"/>
+        </w:rPr>
+        <w:t>MBUs</w:t>
+      </w:r>
+      <w:proofErr w:type="spellEnd"/>
+      <w:r>
+        <w:rPr>
+          <w:rFonts w:ascii="Times New Roman" w:hAnsi="Times New Roman" w:cs="Times New Roman"/>
+          <w:sz w:val="24"/>
+          <w:szCs w:val="24"/>
+        </w:rPr>
+        <w:t>.</w:t>
       </w:r>
     </w:p>
     <w:p>
       <w:pPr>
+        <w:pStyle w:val="Textbody"/>
         <w:spacing w:after="0" w:line="100" w:lineRule="atLeast"/>
         <w:ind w:firstLine="708"/>
         <w:jc w:val="both"/>
+      </w:pPr>
+      <w:r>
         <w:rPr>
           <w:rFonts w:ascii="Times New Roman" w:hAnsi="Times New Roman" w:cs="Times New Roman"/>
           <w:sz w:val="24"/>
           <w:szCs w:val="24"/>
         </w:rPr>
-      </w:pPr>
-      <w:r>
-        <w:rPr>
-          <w:rFonts w:ascii="Times New Roman" w:hAnsi="Times New Roman" w:cs="Times New Roman"/>
-          <w:sz w:val="24"/>
-          <w:szCs w:val="24"/>
-        </w:rPr>
-        <w:t xml:space="preserve">Alguns sistemas embarcados em regiões de </w:t>
-      </w:r>
-      <w:r>
-        <w:rPr>
-          <w:rFonts w:ascii="Times New Roman" w:hAnsi="Times New Roman" w:cs="Times New Roman"/>
-          <w:sz w:val="24"/>
-          <w:szCs w:val="24"/>
-        </w:rPr>
-        <w:t>alt</w:t>
-      </w:r>
-      <w:r>
-        <w:rPr>
-          <w:rFonts w:ascii="Times New Roman" w:hAnsi="Times New Roman" w:cs="Times New Roman"/>
-          <w:sz w:val="24"/>
-          <w:szCs w:val="24"/>
-        </w:rPr>
-        <w:t>o</w:t>
-      </w:r>
-      <w:r>
-        <w:rPr>
-          <w:rFonts w:ascii="Times New Roman" w:hAnsi="Times New Roman" w:cs="Times New Roman"/>
-          <w:sz w:val="24"/>
-          <w:szCs w:val="24"/>
-        </w:rPr>
-        <w:t xml:space="preserve"> r</w:t>
-      </w:r>
-      <w:r>
-        <w:rPr>
-          <w:rFonts w:ascii="Times New Roman" w:hAnsi="Times New Roman" w:cs="Times New Roman"/>
-          <w:sz w:val="24"/>
-          <w:szCs w:val="24"/>
-        </w:rPr>
-        <w:t>isc</w:t>
-      </w:r>
-      <w:r>
-        <w:rPr>
-          <w:rFonts w:ascii="Times New Roman" w:hAnsi="Times New Roman" w:cs="Times New Roman"/>
-          <w:sz w:val="24"/>
-          <w:szCs w:val="24"/>
-        </w:rPr>
-        <w:t xml:space="preserve">o estão </w:t>
-      </w:r>
-      <w:r>
-        <w:rPr>
-          <w:rFonts w:ascii="Times New Roman" w:hAnsi="Times New Roman" w:cs="Times New Roman"/>
-          <w:sz w:val="24"/>
-          <w:szCs w:val="24"/>
-        </w:rPr>
-        <w:t xml:space="preserve">mais </w:t>
-      </w:r>
-      <w:r>
-        <w:rPr>
-          <w:rFonts w:ascii="Times New Roman" w:hAnsi="Times New Roman" w:cs="Times New Roman"/>
-          <w:sz w:val="24"/>
-          <w:szCs w:val="24"/>
-        </w:rPr>
-        <w:t>suscetíveis a erros de processamento devido ao efeito da radiação ionizante nos componentes de memória.</w:t>
-      </w:r>
-      <w:r>
-        <w:rPr>
-          <w:rFonts w:ascii="Times New Roman" w:hAnsi="Times New Roman" w:cs="Times New Roman"/>
-          <w:sz w:val="24"/>
-          <w:szCs w:val="24"/>
-        </w:rPr>
-        <w:t xml:space="preserve"> Um dos erros possíveis é o MBU () </w:t>
+        <w:t>Uma forma de avaliar a eficiência de um CCE é verificando sua correção de casos de possíveis erros durante o funcionamento de uma memória auxiliada por ele. Existe o caso de um erro de falso positivo, em que uma entrada com erro decodificada é igual à entrada solicitada, e de falso negativo, em que a entrada solicitada está na cache porém corrompida e, portanto, diferente da entrada solicitada. Esses casos são mais perigosos pois é possível que ocorra a execução de instruções não solicitadas.</w:t>
       </w:r>
     </w:p>
     <w:p>
@@ -811,7 +763,25 @@
           <w:sz w:val="24"/>
           <w:szCs w:val="24"/>
         </w:rPr>
-        <w:t>O objetivo deste trabalho é desenvolver um programa que simule o funcionamento de uma memória cache como a TLB, além de injetar erros pseudoaleatórios, para avaliar o desempenho de códigos corretores de erros implementados.</w:t>
+        <w:t xml:space="preserve">O objetivo deste trabalho é desenvolver um programa que simule o funcionamento de uma memória cache como a TLB, além de injetar erros pseudoaleatórios, para avaliar o desempenho de </w:t>
+      </w:r>
+      <w:proofErr w:type="spellStart"/>
+      <w:r>
+        <w:rPr>
+          <w:rFonts w:ascii="Times New Roman" w:hAnsi="Times New Roman" w:cs="Times New Roman"/>
+          <w:sz w:val="24"/>
+          <w:szCs w:val="24"/>
+        </w:rPr>
+        <w:t>CCEs</w:t>
+      </w:r>
+      <w:proofErr w:type="spellEnd"/>
+      <w:r>
+        <w:rPr>
+          <w:rFonts w:ascii="Times New Roman" w:hAnsi="Times New Roman" w:cs="Times New Roman"/>
+          <w:sz w:val="24"/>
+          <w:szCs w:val="24"/>
+        </w:rPr>
+        <w:t xml:space="preserve"> implementados.</w:t>
       </w:r>
     </w:p>
     <w:p>
@@ -869,145 +839,146 @@
         <w:pStyle w:val="Normal1"/>
         <w:ind w:firstLine="708"/>
         <w:jc w:val="both"/>
-        <w:rPr>
-          <w:rFonts w:ascii="Times New Roman" w:hAnsi="Times New Roman" w:cs="Times New Roman"/>
-        </w:rPr>
       </w:pPr>
       <w:r>
         <w:rPr>
           <w:rFonts w:ascii="Times New Roman" w:hAnsi="Times New Roman" w:cs="Times New Roman"/>
         </w:rPr>
-        <w:t xml:space="preserve">O código foi implementado na linguagem Java. </w:t>
-      </w:r>
-      <w:r>
-        <w:rPr>
-          <w:rFonts w:ascii="Times New Roman" w:hAnsi="Times New Roman" w:cs="Times New Roman"/>
-        </w:rPr>
-        <w:t>Uma</w:t>
-      </w:r>
-      <w:r>
-        <w:rPr>
-          <w:rFonts w:ascii="Times New Roman" w:hAnsi="Times New Roman" w:cs="Times New Roman"/>
-        </w:rPr>
-        <w:t xml:space="preserve"> estrutura foi construída para </w:t>
-      </w:r>
-      <w:r>
-        <w:rPr>
-          <w:rFonts w:ascii="Times New Roman" w:hAnsi="Times New Roman" w:cs="Times New Roman"/>
-        </w:rPr>
-        <w:t>si</w:t>
-      </w:r>
-      <w:r>
-        <w:rPr>
-          <w:rFonts w:ascii="Times New Roman" w:hAnsi="Times New Roman" w:cs="Times New Roman"/>
-        </w:rPr>
-        <w:t>mular uma memória cache de tamanho regulável, com política de substituição LRU (</w:t>
-      </w:r>
+        <w:t>O código foi implementado na linguagem Java. A estrutura foi construída para emular uma memória cache de tamanho regulável, com política de substituição LRU (</w:t>
+      </w:r>
+      <w:proofErr w:type="spellStart"/>
       <w:r>
         <w:rPr>
           <w:rFonts w:ascii="Times New Roman" w:hAnsi="Times New Roman" w:cs="Times New Roman"/>
           <w:i/>
           <w:iCs/>
         </w:rPr>
-        <w:t>Least Recently Used</w:t>
-      </w:r>
-      <w:r>
-        <w:rPr>
-          <w:rFonts w:ascii="Times New Roman" w:hAnsi="Times New Roman" w:cs="Times New Roman"/>
-        </w:rPr>
-        <w:t>). Para os testes feitos, o tamanho escolhido para a memória foi de 8 posições. Durante uma iteração d</w:t>
-      </w:r>
-      <w:r>
-        <w:rPr>
-          <w:rFonts w:ascii="Times New Roman" w:hAnsi="Times New Roman" w:cs="Times New Roman"/>
-        </w:rPr>
-        <w:t>o</w:t>
-      </w:r>
-      <w:r>
-        <w:rPr>
-          <w:rFonts w:ascii="Times New Roman" w:hAnsi="Times New Roman" w:cs="Times New Roman"/>
+        <w:t>Least</w:t>
+      </w:r>
+      <w:proofErr w:type="spellEnd"/>
+      <w:r>
+        <w:rPr>
+          <w:rFonts w:ascii="Times New Roman" w:hAnsi="Times New Roman" w:cs="Times New Roman"/>
+          <w:i/>
+          <w:iCs/>
         </w:rPr>
         <w:t xml:space="preserve"> </w:t>
       </w:r>
-      <w:r>
-        <w:rPr>
-          <w:rFonts w:ascii="Times New Roman" w:hAnsi="Times New Roman" w:cs="Times New Roman"/>
-        </w:rPr>
-        <w:t>teste</w:t>
-      </w:r>
-      <w:r>
-        <w:rPr>
-          <w:rFonts w:ascii="Times New Roman" w:hAnsi="Times New Roman" w:cs="Times New Roman"/>
-        </w:rPr>
-        <w:t>, o programa acessa um arquivo contendo uma lista de 807 endereços e com eles realiza os processos de leitura e escrita na memória cache. Em um momento pse</w:t>
-      </w:r>
-      <w:bookmarkStart w:id="0" w:name="_GoBack"/>
-      <w:bookmarkEnd w:id="0"/>
-      <w:r>
-        <w:rPr>
-          <w:rFonts w:ascii="Times New Roman" w:hAnsi="Times New Roman" w:cs="Times New Roman"/>
-        </w:rPr>
-        <w:t>udoaleatório da iteração, são injetados erros em uma linha pseudoaleatória da memória. Os erros injetados variam de 1 a 8 erros em bits adjacentes</w:t>
-      </w:r>
-      <w:r>
-        <w:rPr>
-          <w:rFonts w:ascii="Times New Roman" w:hAnsi="Times New Roman" w:cs="Times New Roman"/>
-        </w:rPr>
-        <w:t xml:space="preserve"> escolhidos de forma pseudoaleatória</w:t>
-      </w:r>
-      <w:r>
-        <w:rPr>
-          <w:rFonts w:ascii="Times New Roman" w:hAnsi="Times New Roman" w:cs="Times New Roman"/>
-        </w:rPr>
-        <w:t xml:space="preserve"> e são feitas 500.000 iterações para cada quantidade de erros.  Uma iteração é interrompida n</w:t>
-      </w:r>
-      <w:r>
-        <w:rPr>
-          <w:rFonts w:ascii="Times New Roman" w:hAnsi="Times New Roman" w:cs="Times New Roman"/>
-        </w:rPr>
-        <w:t>o teste</w:t>
-      </w:r>
-      <w:r>
-        <w:rPr>
-          <w:rFonts w:ascii="Times New Roman" w:hAnsi="Times New Roman" w:cs="Times New Roman"/>
-        </w:rPr>
-        <w:t xml:space="preserve"> em alguns casos: quando há a detecção de um falso positivo ou de um falso negativo, ou quando uma entrada com erro é substituída e removida da memória. Para cada </w:t>
-      </w:r>
-      <w:r>
-        <w:rPr>
-          <w:rFonts w:ascii="Times New Roman" w:hAnsi="Times New Roman" w:cs="Times New Roman"/>
-        </w:rPr>
-        <w:t>teste</w:t>
-      </w:r>
-      <w:r>
-        <w:rPr>
-          <w:rFonts w:ascii="Times New Roman" w:hAnsi="Times New Roman" w:cs="Times New Roman"/>
-        </w:rPr>
-        <w:t xml:space="preserve">, ocorre a contagem para cada caso de interrupção. Os CCEs são avaliados pela quantidade de falsos positivos e falsos negativos detectados durante </w:t>
-      </w:r>
-      <w:r>
-        <w:rPr>
-          <w:rFonts w:ascii="Times New Roman" w:hAnsi="Times New Roman" w:cs="Times New Roman"/>
-        </w:rPr>
-        <w:t>o teste</w:t>
-      </w:r>
-      <w:r>
-        <w:rPr>
-          <w:rFonts w:ascii="Times New Roman" w:hAnsi="Times New Roman" w:cs="Times New Roman"/>
-        </w:rPr>
-        <w:t xml:space="preserve">. </w:t>
-      </w:r>
-      <w:r>
-        <w:rPr>
-          <w:rFonts w:ascii="Times New Roman" w:hAnsi="Times New Roman" w:cs="Times New Roman"/>
-        </w:rPr>
-        <w:t>N</w:t>
-      </w:r>
-      <w:r>
-        <w:rPr>
-          <w:rFonts w:ascii="Times New Roman" w:hAnsi="Times New Roman" w:cs="Times New Roman"/>
-        </w:rPr>
-        <w:t>este projeto, foi testada a família de CCEs PHICC.</w:t>
+      <w:proofErr w:type="spellStart"/>
+      <w:r>
+        <w:rPr>
+          <w:rFonts w:ascii="Times New Roman" w:hAnsi="Times New Roman" w:cs="Times New Roman"/>
+          <w:i/>
+          <w:iCs/>
+        </w:rPr>
+        <w:t>Recently</w:t>
+      </w:r>
+      <w:proofErr w:type="spellEnd"/>
+      <w:r>
+        <w:rPr>
+          <w:rFonts w:ascii="Times New Roman" w:hAnsi="Times New Roman" w:cs="Times New Roman"/>
+          <w:i/>
+          <w:iCs/>
+        </w:rPr>
+        <w:t xml:space="preserve"> </w:t>
+      </w:r>
+      <w:proofErr w:type="spellStart"/>
+      <w:r>
+        <w:rPr>
+          <w:rFonts w:ascii="Times New Roman" w:hAnsi="Times New Roman" w:cs="Times New Roman"/>
+          <w:i/>
+          <w:iCs/>
+        </w:rPr>
+        <w:t>Used</w:t>
+      </w:r>
+      <w:proofErr w:type="spellEnd"/>
+      <w:r>
+        <w:rPr>
+          <w:rFonts w:ascii="Times New Roman" w:hAnsi="Times New Roman" w:cs="Times New Roman"/>
+        </w:rPr>
+        <w:t>). Para os testes feitos, o tamanho escolhido para a memória foi de 8 posições.</w:t>
+      </w:r>
+    </w:p>
+    <w:p>
+      <w:pPr>
+        <w:pStyle w:val="Normal1"/>
+        <w:ind w:firstLine="708"/>
+        <w:jc w:val="both"/>
+      </w:pPr>
+      <w:r>
+        <w:rPr>
+          <w:rFonts w:ascii="Times New Roman" w:hAnsi="Times New Roman" w:cs="Times New Roman"/>
+        </w:rPr>
+        <w:t>Durante uma iteração da simulação, o programa acessa um arquivo contendo uma lista de 807 endereços e com eles realiza os processos de leitura e escrita na memória cache. Em um momento pseudoaleatório da iteração, são injetados erros em uma linha pseudoaleatória da memória.</w:t>
+      </w:r>
+    </w:p>
+    <w:p>
+      <w:pPr>
+        <w:pStyle w:val="Normal1"/>
+        <w:ind w:firstLine="708"/>
+        <w:jc w:val="both"/>
+      </w:pPr>
+      <w:r>
+        <w:rPr>
+          <w:rFonts w:ascii="Times New Roman" w:hAnsi="Times New Roman" w:cs="Times New Roman"/>
+        </w:rPr>
+        <w:t xml:space="preserve">Os erros são injetados </w:t>
+      </w:r>
+      <w:proofErr w:type="spellStart"/>
+      <w:r>
+        <w:rPr>
+          <w:rFonts w:ascii="Times New Roman" w:hAnsi="Times New Roman" w:cs="Times New Roman"/>
+        </w:rPr>
+        <w:t>pseudoaleatoriamente</w:t>
+      </w:r>
+      <w:proofErr w:type="spellEnd"/>
+      <w:r>
+        <w:rPr>
+          <w:rFonts w:ascii="Times New Roman" w:hAnsi="Times New Roman" w:cs="Times New Roman"/>
+        </w:rPr>
+        <w:t>, variam de 1 a 8 erros em bits adjacentes e são feitas 500.000 iterações para cada quantidade de erros.  Uma iteração é interrompida na simulação em alguns casos: quando há a detecção de um falso positivo ou de um falso negativo, ou quando uma entrada com erro é substituída e removida da memória. Para cada simulação, ocorre a contagem para cada caso de interrupção.</w:t>
+      </w:r>
+    </w:p>
+    <w:p>
+      <w:pPr>
+        <w:pStyle w:val="Normal1"/>
+        <w:ind w:firstLine="708"/>
+        <w:jc w:val="both"/>
+      </w:pPr>
+      <w:r>
+        <w:rPr>
+          <w:rFonts w:ascii="Times New Roman" w:hAnsi="Times New Roman" w:cs="Times New Roman"/>
+        </w:rPr>
+        <w:lastRenderedPageBreak/>
+        <w:t xml:space="preserve">Os </w:t>
+      </w:r>
+      <w:proofErr w:type="spellStart"/>
+      <w:r>
+        <w:rPr>
+          <w:rFonts w:ascii="Times New Roman" w:hAnsi="Times New Roman" w:cs="Times New Roman"/>
+        </w:rPr>
+        <w:t>CCEs</w:t>
+      </w:r>
+      <w:proofErr w:type="spellEnd"/>
+      <w:r>
+        <w:rPr>
+          <w:rFonts w:ascii="Times New Roman" w:hAnsi="Times New Roman" w:cs="Times New Roman"/>
+        </w:rPr>
+        <w:t xml:space="preserve"> são avaliados pela quantidade de falsos positivos e falsos negativos detectados durante a simulação. Para este projeto, foi testada a família de </w:t>
+      </w:r>
+      <w:proofErr w:type="spellStart"/>
+      <w:r>
+        <w:rPr>
+          <w:rFonts w:ascii="Times New Roman" w:hAnsi="Times New Roman" w:cs="Times New Roman"/>
+        </w:rPr>
+        <w:t>CCEs</w:t>
+      </w:r>
+      <w:proofErr w:type="spellEnd"/>
+      <w:r>
+        <w:rPr>
+          <w:rFonts w:ascii="Times New Roman" w:hAnsi="Times New Roman" w:cs="Times New Roman"/>
+        </w:rPr>
+        <w:t xml:space="preserve"> PHICC.</w:t>
       </w:r>
     </w:p>
     <w:p>
@@ -1130,7 +1101,7 @@
         <w:rPr>
           <w:rFonts w:ascii="Times New Roman" w:hAnsi="Times New Roman" w:cs="Times New Roman"/>
         </w:rPr>
-        <w:t xml:space="preserve"> conter os dados obtidos, até o momento, podendo ser apresentados, também, na forma de Tabelas e/ou Figuras. As ilustrações devem ser inseridas no texto de acordo com a norma ABNT - NBR 6022/2003- Artigo em publicação periódica científica impressa. </w:t>
+        <w:t xml:space="preserve"> conter os dados obtidos, até o momento </w:t>
       </w:r>
     </w:p>
     <w:p>
@@ -1148,7 +1119,6 @@
           <w:rFonts w:ascii="Times New Roman" w:hAnsi="Times New Roman" w:cs="Times New Roman"/>
           <w:color w:val="auto"/>
         </w:rPr>
-        <w:lastRenderedPageBreak/>
         <w:t xml:space="preserve">                                                                                    </w:t>
       </w:r>
     </w:p>
@@ -1200,12 +1170,6 @@
         <w:gridCol w:w="2269"/>
       </w:tblGrid>
       <w:tr>
-        <w:tblPrEx>
-          <w:tblCellMar>
-            <w:top w:w="0" w:type="dxa"/>
-            <w:bottom w:w="0" w:type="dxa"/>
-          </w:tblCellMar>
-        </w:tblPrEx>
         <w:trPr>
           <w:cantSplit/>
           <w:jc w:val="center"/>
@@ -1350,12 +1314,6 @@
         </w:tc>
       </w:tr>
       <w:tr>
-        <w:tblPrEx>
-          <w:tblCellMar>
-            <w:top w:w="0" w:type="dxa"/>
-            <w:bottom w:w="0" w:type="dxa"/>
-          </w:tblCellMar>
-        </w:tblPrEx>
         <w:trPr>
           <w:cantSplit/>
           <w:jc w:val="center"/>
@@ -1520,12 +1478,6 @@
         </w:tc>
       </w:tr>
       <w:tr>
-        <w:tblPrEx>
-          <w:tblCellMar>
-            <w:top w:w="0" w:type="dxa"/>
-            <w:bottom w:w="0" w:type="dxa"/>
-          </w:tblCellMar>
-        </w:tblPrEx>
         <w:trPr>
           <w:cantSplit/>
           <w:jc w:val="center"/>
@@ -1690,12 +1642,6 @@
         </w:tc>
       </w:tr>
       <w:tr>
-        <w:tblPrEx>
-          <w:tblCellMar>
-            <w:top w:w="0" w:type="dxa"/>
-            <w:bottom w:w="0" w:type="dxa"/>
-          </w:tblCellMar>
-        </w:tblPrEx>
         <w:trPr>
           <w:cantSplit/>
           <w:jc w:val="center"/>
@@ -1860,12 +1806,6 @@
         </w:tc>
       </w:tr>
       <w:tr>
-        <w:tblPrEx>
-          <w:tblCellMar>
-            <w:top w:w="0" w:type="dxa"/>
-            <w:bottom w:w="0" w:type="dxa"/>
-          </w:tblCellMar>
-        </w:tblPrEx>
         <w:trPr>
           <w:cantSplit/>
           <w:jc w:val="center"/>
@@ -2026,12 +1966,6 @@
         </w:tc>
       </w:tr>
       <w:tr>
-        <w:tblPrEx>
-          <w:tblCellMar>
-            <w:top w:w="0" w:type="dxa"/>
-            <w:bottom w:w="0" w:type="dxa"/>
-          </w:tblCellMar>
-        </w:tblPrEx>
         <w:trPr>
           <w:cantSplit/>
           <w:jc w:val="center"/>
@@ -2192,12 +2126,6 @@
         </w:tc>
       </w:tr>
       <w:tr>
-        <w:tblPrEx>
-          <w:tblCellMar>
-            <w:top w:w="0" w:type="dxa"/>
-            <w:bottom w:w="0" w:type="dxa"/>
-          </w:tblCellMar>
-        </w:tblPrEx>
         <w:trPr>
           <w:cantSplit/>
           <w:jc w:val="center"/>
@@ -2358,12 +2286,6 @@
         </w:tc>
       </w:tr>
       <w:tr>
-        <w:tblPrEx>
-          <w:tblCellMar>
-            <w:top w:w="0" w:type="dxa"/>
-            <w:bottom w:w="0" w:type="dxa"/>
-          </w:tblCellMar>
-        </w:tblPrEx>
         <w:trPr>
           <w:cantSplit/>
           <w:jc w:val="center"/>
@@ -2524,12 +2446,6 @@
         </w:tc>
       </w:tr>
       <w:tr>
-        <w:tblPrEx>
-          <w:tblCellMar>
-            <w:top w:w="0" w:type="dxa"/>
-            <w:bottom w:w="0" w:type="dxa"/>
-          </w:tblCellMar>
-        </w:tblPrEx>
         <w:trPr>
           <w:cantSplit/>
           <w:jc w:val="center"/>
@@ -2772,12 +2688,6 @@
         <w:gridCol w:w="2269"/>
       </w:tblGrid>
       <w:tr>
-        <w:tblPrEx>
-          <w:tblCellMar>
-            <w:top w:w="0" w:type="dxa"/>
-            <w:bottom w:w="0" w:type="dxa"/>
-          </w:tblCellMar>
-        </w:tblPrEx>
         <w:trPr>
           <w:cantSplit/>
           <w:jc w:val="center"/>
@@ -2922,12 +2832,6 @@
         </w:tc>
       </w:tr>
       <w:tr>
-        <w:tblPrEx>
-          <w:tblCellMar>
-            <w:top w:w="0" w:type="dxa"/>
-            <w:bottom w:w="0" w:type="dxa"/>
-          </w:tblCellMar>
-        </w:tblPrEx>
         <w:trPr>
           <w:cantSplit/>
           <w:jc w:val="center"/>
@@ -3092,12 +2996,6 @@
         </w:tc>
       </w:tr>
       <w:tr>
-        <w:tblPrEx>
-          <w:tblCellMar>
-            <w:top w:w="0" w:type="dxa"/>
-            <w:bottom w:w="0" w:type="dxa"/>
-          </w:tblCellMar>
-        </w:tblPrEx>
         <w:trPr>
           <w:cantSplit/>
           <w:jc w:val="center"/>
@@ -3262,12 +3160,6 @@
         </w:tc>
       </w:tr>
       <w:tr>
-        <w:tblPrEx>
-          <w:tblCellMar>
-            <w:top w:w="0" w:type="dxa"/>
-            <w:bottom w:w="0" w:type="dxa"/>
-          </w:tblCellMar>
-        </w:tblPrEx>
         <w:trPr>
           <w:cantSplit/>
           <w:jc w:val="center"/>
@@ -3432,12 +3324,6 @@
         </w:tc>
       </w:tr>
       <w:tr>
-        <w:tblPrEx>
-          <w:tblCellMar>
-            <w:top w:w="0" w:type="dxa"/>
-            <w:bottom w:w="0" w:type="dxa"/>
-          </w:tblCellMar>
-        </w:tblPrEx>
         <w:trPr>
           <w:cantSplit/>
           <w:jc w:val="center"/>
@@ -3598,12 +3484,6 @@
         </w:tc>
       </w:tr>
       <w:tr>
-        <w:tblPrEx>
-          <w:tblCellMar>
-            <w:top w:w="0" w:type="dxa"/>
-            <w:bottom w:w="0" w:type="dxa"/>
-          </w:tblCellMar>
-        </w:tblPrEx>
         <w:trPr>
           <w:cantSplit/>
           <w:jc w:val="center"/>
@@ -3764,12 +3644,6 @@
         </w:tc>
       </w:tr>
       <w:tr>
-        <w:tblPrEx>
-          <w:tblCellMar>
-            <w:top w:w="0" w:type="dxa"/>
-            <w:bottom w:w="0" w:type="dxa"/>
-          </w:tblCellMar>
-        </w:tblPrEx>
         <w:trPr>
           <w:cantSplit/>
           <w:jc w:val="center"/>
@@ -3930,12 +3804,6 @@
         </w:tc>
       </w:tr>
       <w:tr>
-        <w:tblPrEx>
-          <w:tblCellMar>
-            <w:top w:w="0" w:type="dxa"/>
-            <w:bottom w:w="0" w:type="dxa"/>
-          </w:tblCellMar>
-        </w:tblPrEx>
         <w:trPr>
           <w:cantSplit/>
           <w:jc w:val="center"/>
@@ -4096,12 +3964,6 @@
         </w:tc>
       </w:tr>
       <w:tr>
-        <w:tblPrEx>
-          <w:tblCellMar>
-            <w:top w:w="0" w:type="dxa"/>
-            <w:bottom w:w="0" w:type="dxa"/>
-          </w:tblCellMar>
-        </w:tblPrEx>
         <w:trPr>
           <w:cantSplit/>
           <w:jc w:val="center"/>
@@ -4344,12 +4206,6 @@
         <w:gridCol w:w="2269"/>
       </w:tblGrid>
       <w:tr>
-        <w:tblPrEx>
-          <w:tblCellMar>
-            <w:top w:w="0" w:type="dxa"/>
-            <w:bottom w:w="0" w:type="dxa"/>
-          </w:tblCellMar>
-        </w:tblPrEx>
         <w:trPr>
           <w:cantSplit/>
           <w:jc w:val="center"/>
@@ -4494,12 +4350,6 @@
         </w:tc>
       </w:tr>
       <w:tr>
-        <w:tblPrEx>
-          <w:tblCellMar>
-            <w:top w:w="0" w:type="dxa"/>
-            <w:bottom w:w="0" w:type="dxa"/>
-          </w:tblCellMar>
-        </w:tblPrEx>
         <w:trPr>
           <w:cantSplit/>
           <w:jc w:val="center"/>
@@ -4664,12 +4514,6 @@
         </w:tc>
       </w:tr>
       <w:tr>
-        <w:tblPrEx>
-          <w:tblCellMar>
-            <w:top w:w="0" w:type="dxa"/>
-            <w:bottom w:w="0" w:type="dxa"/>
-          </w:tblCellMar>
-        </w:tblPrEx>
         <w:trPr>
           <w:cantSplit/>
           <w:jc w:val="center"/>
@@ -4834,12 +4678,6 @@
         </w:tc>
       </w:tr>
       <w:tr>
-        <w:tblPrEx>
-          <w:tblCellMar>
-            <w:top w:w="0" w:type="dxa"/>
-            <w:bottom w:w="0" w:type="dxa"/>
-          </w:tblCellMar>
-        </w:tblPrEx>
         <w:trPr>
           <w:cantSplit/>
           <w:jc w:val="center"/>
@@ -5004,12 +4842,6 @@
         </w:tc>
       </w:tr>
       <w:tr>
-        <w:tblPrEx>
-          <w:tblCellMar>
-            <w:top w:w="0" w:type="dxa"/>
-            <w:bottom w:w="0" w:type="dxa"/>
-          </w:tblCellMar>
-        </w:tblPrEx>
         <w:trPr>
           <w:cantSplit/>
           <w:jc w:val="center"/>
@@ -5170,12 +5002,6 @@
         </w:tc>
       </w:tr>
       <w:tr>
-        <w:tblPrEx>
-          <w:tblCellMar>
-            <w:top w:w="0" w:type="dxa"/>
-            <w:bottom w:w="0" w:type="dxa"/>
-          </w:tblCellMar>
-        </w:tblPrEx>
         <w:trPr>
           <w:cantSplit/>
           <w:jc w:val="center"/>
@@ -5336,12 +5162,6 @@
         </w:tc>
       </w:tr>
       <w:tr>
-        <w:tblPrEx>
-          <w:tblCellMar>
-            <w:top w:w="0" w:type="dxa"/>
-            <w:bottom w:w="0" w:type="dxa"/>
-          </w:tblCellMar>
-        </w:tblPrEx>
         <w:trPr>
           <w:cantSplit/>
           <w:jc w:val="center"/>
@@ -5502,12 +5322,6 @@
         </w:tc>
       </w:tr>
       <w:tr>
-        <w:tblPrEx>
-          <w:tblCellMar>
-            <w:top w:w="0" w:type="dxa"/>
-            <w:bottom w:w="0" w:type="dxa"/>
-          </w:tblCellMar>
-        </w:tblPrEx>
         <w:trPr>
           <w:cantSplit/>
           <w:jc w:val="center"/>
@@ -5668,12 +5482,6 @@
         </w:tc>
       </w:tr>
       <w:tr>
-        <w:tblPrEx>
-          <w:tblCellMar>
-            <w:top w:w="0" w:type="dxa"/>
-            <w:bottom w:w="0" w:type="dxa"/>
-          </w:tblCellMar>
-        </w:tblPrEx>
         <w:trPr>
           <w:cantSplit/>
           <w:jc w:val="center"/>
@@ -5916,12 +5724,6 @@
         <w:gridCol w:w="2269"/>
       </w:tblGrid>
       <w:tr>
-        <w:tblPrEx>
-          <w:tblCellMar>
-            <w:top w:w="0" w:type="dxa"/>
-            <w:bottom w:w="0" w:type="dxa"/>
-          </w:tblCellMar>
-        </w:tblPrEx>
         <w:trPr>
           <w:cantSplit/>
           <w:jc w:val="center"/>
@@ -6066,12 +5868,6 @@
         </w:tc>
       </w:tr>
       <w:tr>
-        <w:tblPrEx>
-          <w:tblCellMar>
-            <w:top w:w="0" w:type="dxa"/>
-            <w:bottom w:w="0" w:type="dxa"/>
-          </w:tblCellMar>
-        </w:tblPrEx>
         <w:trPr>
           <w:cantSplit/>
           <w:jc w:val="center"/>
@@ -6112,6 +5908,7 @@
                 <w:szCs w:val="22"/>
                 <w:lang w:val="pt-BR"/>
               </w:rPr>
+              <w:lastRenderedPageBreak/>
               <w:t>1</w:t>
             </w:r>
           </w:p>
@@ -6236,12 +6033,6 @@
         </w:tc>
       </w:tr>
       <w:tr>
-        <w:tblPrEx>
-          <w:tblCellMar>
-            <w:top w:w="0" w:type="dxa"/>
-            <w:bottom w:w="0" w:type="dxa"/>
-          </w:tblCellMar>
-        </w:tblPrEx>
         <w:trPr>
           <w:cantSplit/>
           <w:jc w:val="center"/>
@@ -6406,12 +6197,6 @@
         </w:tc>
       </w:tr>
       <w:tr>
-        <w:tblPrEx>
-          <w:tblCellMar>
-            <w:top w:w="0" w:type="dxa"/>
-            <w:bottom w:w="0" w:type="dxa"/>
-          </w:tblCellMar>
-        </w:tblPrEx>
         <w:trPr>
           <w:cantSplit/>
           <w:jc w:val="center"/>
@@ -6576,12 +6361,6 @@
         </w:tc>
       </w:tr>
       <w:tr>
-        <w:tblPrEx>
-          <w:tblCellMar>
-            <w:top w:w="0" w:type="dxa"/>
-            <w:bottom w:w="0" w:type="dxa"/>
-          </w:tblCellMar>
-        </w:tblPrEx>
         <w:trPr>
           <w:cantSplit/>
           <w:jc w:val="center"/>
@@ -6742,12 +6521,6 @@
         </w:tc>
       </w:tr>
       <w:tr>
-        <w:tblPrEx>
-          <w:tblCellMar>
-            <w:top w:w="0" w:type="dxa"/>
-            <w:bottom w:w="0" w:type="dxa"/>
-          </w:tblCellMar>
-        </w:tblPrEx>
         <w:trPr>
           <w:cantSplit/>
           <w:jc w:val="center"/>
@@ -6908,12 +6681,6 @@
         </w:tc>
       </w:tr>
       <w:tr>
-        <w:tblPrEx>
-          <w:tblCellMar>
-            <w:top w:w="0" w:type="dxa"/>
-            <w:bottom w:w="0" w:type="dxa"/>
-          </w:tblCellMar>
-        </w:tblPrEx>
         <w:trPr>
           <w:cantSplit/>
           <w:jc w:val="center"/>
@@ -7074,12 +6841,6 @@
         </w:tc>
       </w:tr>
       <w:tr>
-        <w:tblPrEx>
-          <w:tblCellMar>
-            <w:top w:w="0" w:type="dxa"/>
-            <w:bottom w:w="0" w:type="dxa"/>
-          </w:tblCellMar>
-        </w:tblPrEx>
         <w:trPr>
           <w:cantSplit/>
           <w:jc w:val="center"/>
@@ -7119,7 +6880,6 @@
                 <w:szCs w:val="22"/>
                 <w:lang w:val="pt-BR"/>
               </w:rPr>
-              <w:lastRenderedPageBreak/>
               <w:t>7</w:t>
             </w:r>
           </w:p>
@@ -7241,12 +7001,6 @@
         </w:tc>
       </w:tr>
       <w:tr>
-        <w:tblPrEx>
-          <w:tblCellMar>
-            <w:top w:w="0" w:type="dxa"/>
-            <w:bottom w:w="0" w:type="dxa"/>
-          </w:tblCellMar>
-        </w:tblPrEx>
         <w:trPr>
           <w:cantSplit/>
           <w:jc w:val="center"/>
@@ -7414,6 +7168,11 @@
           <w:tab w:val="center" w:pos="4535"/>
           <w:tab w:val="right" w:pos="9071"/>
         </w:tabs>
+        <w:rPr>
+          <w:color w:val="000000"/>
+          <w:sz w:val="24"/>
+          <w:szCs w:val="24"/>
+        </w:rPr>
       </w:pPr>
       <w:r>
         <w:rPr>
@@ -7440,96 +7199,8 @@
         </w:rPr>
         <w:t xml:space="preserve"> autor, 2022.</w:t>
       </w:r>
-    </w:p>
-    <w:p>
-      <w:pPr>
-        <w:tabs>
-          <w:tab w:val="center" w:pos="4535"/>
-          <w:tab w:val="right" w:pos="9071"/>
-        </w:tabs>
-        <w:jc w:val="right"/>
-        <w:rPr>
-          <w:rFonts w:ascii="Times New Roman" w:hAnsi="Times New Roman" w:cs="Times New Roman"/>
-          <w:color w:val="FF0000"/>
-          <w:sz w:val="24"/>
-        </w:rPr>
-      </w:pPr>
-    </w:p>
-    <w:p>
-      <w:pPr>
-        <w:spacing w:after="0"/>
-        <w:ind w:firstLine="708"/>
-        <w:jc w:val="both"/>
-        <w:rPr>
-          <w:rFonts w:ascii="Times New Roman" w:hAnsi="Times New Roman" w:cs="Times New Roman"/>
-          <w:sz w:val="24"/>
-          <w:szCs w:val="24"/>
-        </w:rPr>
-      </w:pPr>
-      <w:r>
-        <w:rPr>
-          <w:rFonts w:ascii="Times New Roman" w:hAnsi="Times New Roman" w:cs="Times New Roman"/>
-          <w:sz w:val="24"/>
-          <w:szCs w:val="24"/>
-        </w:rPr>
-        <w:t xml:space="preserve">Para </w:t>
-      </w:r>
-      <w:r>
-        <w:rPr>
-          <w:rFonts w:ascii="Times New Roman" w:hAnsi="Times New Roman" w:cs="Times New Roman"/>
-          <w:b/>
-          <w:sz w:val="24"/>
-          <w:szCs w:val="24"/>
-        </w:rPr>
-        <w:t>equações</w:t>
-      </w:r>
-      <w:r>
-        <w:rPr>
-          <w:rFonts w:ascii="Times New Roman" w:hAnsi="Times New Roman" w:cs="Times New Roman"/>
-          <w:sz w:val="24"/>
-          <w:szCs w:val="24"/>
-        </w:rPr>
-        <w:t xml:space="preserve"> serão adotadas as unidades do Sistema Internacional (SI). As equações deverão estar separadas por linha adicional antes e depois, ser centralizadas e numeradas sequencialmente:</w:t>
-      </w:r>
-    </w:p>
-    <w:p>
-      <w:pPr>
-        <w:pStyle w:val="Frmula"/>
-        <w:rPr>
-          <w:color w:val="000000"/>
-          <w:sz w:val="24"/>
-          <w:szCs w:val="24"/>
-          <w:lang w:val="pt-BR"/>
-        </w:rPr>
-      </w:pPr>
-      <w:r>
-        <w:rPr>
-          <w:color w:val="000000"/>
-          <w:sz w:val="24"/>
-          <w:szCs w:val="24"/>
-          <w:lang w:val="pt-BR"/>
-        </w:rPr>
-        <w:t>E = m.C</w:t>
-      </w:r>
-      <w:r>
-        <w:rPr>
-          <w:color w:val="000000"/>
-          <w:sz w:val="24"/>
-          <w:szCs w:val="24"/>
-          <w:vertAlign w:val="superscript"/>
-          <w:lang w:val="pt-BR"/>
-        </w:rPr>
-        <w:t>2</w:t>
-      </w:r>
-      <w:r>
-        <w:rPr>
-          <w:color w:val="000000"/>
-          <w:sz w:val="24"/>
-          <w:szCs w:val="24"/>
-          <w:lang w:val="pt-BR"/>
-        </w:rPr>
-        <w:t xml:space="preserve">                                                                (01)</w:t>
-      </w:r>
+      <w:bookmarkStart w:id="0" w:name="_GoBack"/>
+      <w:bookmarkEnd w:id="0"/>
     </w:p>
     <w:p>
       <w:pPr>
@@ -9294,6 +8965,14 @@
       <w:lang w:eastAsia="en-US"/>
     </w:rPr>
   </w:style>
+  <w:style w:type="paragraph" w:customStyle="1" w:styleId="Textbody">
+    <w:name w:val="Text body"/>
+    <w:basedOn w:val="Standard"/>
+    <w:rsid w:val="00DF5361"/>
+    <w:pPr>
+      <w:spacing w:after="120"/>
+    </w:pPr>
+  </w:style>
 </w:styles>
 </file>
 

</xml_diff>

<commit_message>
Finalização da primeira versão do relatório
</commit_message>
<xml_diff>
--- a/RelatorioFinalBolsa.docx
+++ b/RelatorioFinalBolsa.docx
@@ -454,28 +454,15 @@
         </w:rPr>
         <w:t xml:space="preserve"> </w:t>
       </w:r>
-      <w:r>
-        <w:rPr>
-          <w:rFonts w:ascii="Times New Roman" w:hAnsi="Times New Roman"/>
-          <w:color w:val="FF0000"/>
+      <w:bookmarkStart w:id="0" w:name="_GoBack"/>
+      <w:r>
+        <w:rPr>
+          <w:rFonts w:ascii="Times New Roman" w:hAnsi="Times New Roman"/>
           <w:szCs w:val="26"/>
         </w:rPr>
         <w:t>RESUMO</w:t>
       </w:r>
-      <w:r>
-        <w:rPr>
-          <w:rFonts w:ascii="Times New Roman" w:hAnsi="Times New Roman"/>
-          <w:sz w:val="24"/>
-        </w:rPr>
-        <w:t xml:space="preserve"> </w:t>
-      </w:r>
-      <w:r>
-        <w:rPr>
-          <w:rFonts w:ascii="Times New Roman" w:hAnsi="Times New Roman"/>
-          <w:szCs w:val="26"/>
-        </w:rPr>
-        <w:t>(FONTE TIMES NEW ROMAN 13)</w:t>
-      </w:r>
+      <w:bookmarkEnd w:id="0"/>
       <w:r>
         <w:rPr>
           <w:rFonts w:ascii="Times New Roman" w:hAnsi="Times New Roman"/>
@@ -497,39 +484,242 @@
           <w:b w:val="0"/>
           <w:sz w:val="24"/>
         </w:rPr>
-        <w:t>O texto do resumo deve ter no máximo 250 palavras, e continuar linha</w:t>
-      </w:r>
+        <w:t>A TLB (</w:t>
+      </w:r>
+      <w:proofErr w:type="spellStart"/>
       <w:r>
         <w:rPr>
           <w:rFonts w:ascii="Times New Roman" w:hAnsi="Times New Roman"/>
           <w:b w:val="0"/>
-          <w:sz w:val="24"/>
-        </w:rPr>
-        <w:t xml:space="preserve"> ime</w:t>
-      </w:r>
+          <w:i/>
+          <w:sz w:val="24"/>
+        </w:rPr>
+        <w:t>Translation</w:t>
+      </w:r>
+      <w:proofErr w:type="spellEnd"/>
       <w:r>
         <w:rPr>
           <w:rFonts w:ascii="Times New Roman" w:hAnsi="Times New Roman"/>
           <w:b w:val="0"/>
-          <w:sz w:val="24"/>
-        </w:rPr>
-        <w:t>diatamente após a palavra RESUMO, que deverá estar em letras maiúsculas</w:t>
-      </w:r>
+          <w:i/>
+          <w:sz w:val="24"/>
+        </w:rPr>
+        <w:t xml:space="preserve"> </w:t>
+      </w:r>
+      <w:proofErr w:type="spellStart"/>
       <w:r>
         <w:rPr>
           <w:rFonts w:ascii="Times New Roman" w:hAnsi="Times New Roman"/>
           <w:b w:val="0"/>
+          <w:i/>
+          <w:sz w:val="24"/>
+        </w:rPr>
+        <w:t>Lookaside</w:t>
+      </w:r>
+      <w:proofErr w:type="spellEnd"/>
+      <w:r>
+        <w:rPr>
+          <w:rFonts w:ascii="Times New Roman" w:hAnsi="Times New Roman"/>
+          <w:b w:val="0"/>
+          <w:i/>
+          <w:sz w:val="24"/>
+        </w:rPr>
+        <w:t xml:space="preserve"> Buffer</w:t>
+      </w:r>
+      <w:r>
+        <w:rPr>
+          <w:rFonts w:ascii="Times New Roman" w:hAnsi="Times New Roman"/>
+          <w:b w:val="0"/>
+          <w:sz w:val="24"/>
+        </w:rPr>
+        <w:t>) é uma estrutura de memória cache que armazena instruções e que, em ambientes de alto risco, pode ser afetada por erros que invertem seus bits armazenados. O uso de códigos corretores de erros (</w:t>
+      </w:r>
+      <w:proofErr w:type="spellStart"/>
+      <w:r>
+        <w:rPr>
+          <w:rFonts w:ascii="Times New Roman" w:hAnsi="Times New Roman"/>
+          <w:b w:val="0"/>
+          <w:sz w:val="24"/>
+        </w:rPr>
+        <w:t>CCEs</w:t>
+      </w:r>
+      <w:proofErr w:type="spellEnd"/>
+      <w:r>
+        <w:rPr>
+          <w:rFonts w:ascii="Times New Roman" w:hAnsi="Times New Roman"/>
+          <w:b w:val="0"/>
+          <w:sz w:val="24"/>
+        </w:rPr>
+        <w:t xml:space="preserve">) é importante e necessário para mitigar os efeitos maléficos desses erros, como uma falta de página, corrupção de dados ou congelamento de sistema, por exemplo. O objetivo deste trabalho é desenvolver um programa que simule o funcionamento de uma TLB, além de injetar erros pseudoaleatórios, para avaliar o desempenho dos </w:t>
+      </w:r>
+      <w:proofErr w:type="spellStart"/>
+      <w:r>
+        <w:rPr>
+          <w:rFonts w:ascii="Times New Roman" w:hAnsi="Times New Roman"/>
+          <w:b w:val="0"/>
+          <w:sz w:val="24"/>
+        </w:rPr>
+        <w:t>CCEs</w:t>
+      </w:r>
+      <w:proofErr w:type="spellEnd"/>
+      <w:r>
+        <w:rPr>
+          <w:rFonts w:ascii="Times New Roman" w:hAnsi="Times New Roman"/>
+          <w:b w:val="0"/>
+          <w:sz w:val="24"/>
+        </w:rPr>
+        <w:t xml:space="preserve"> implementados pela sua taxa de correção de erros. Uma estrutura para simular uma TLB foi construída usando a linguagem Java, acompanhada dos </w:t>
+      </w:r>
+      <w:proofErr w:type="spellStart"/>
+      <w:r>
+        <w:rPr>
+          <w:rFonts w:ascii="Times New Roman" w:hAnsi="Times New Roman"/>
+          <w:b w:val="0"/>
+          <w:sz w:val="24"/>
+        </w:rPr>
+        <w:t>CCEs</w:t>
+      </w:r>
+      <w:proofErr w:type="spellEnd"/>
+      <w:r>
+        <w:rPr>
+          <w:rFonts w:ascii="Times New Roman" w:hAnsi="Times New Roman"/>
+          <w:b w:val="0"/>
+          <w:sz w:val="24"/>
+        </w:rPr>
+        <w:t xml:space="preserve"> a serem testados. Neste trabalho, os códigos testados foram a família de </w:t>
+      </w:r>
+      <w:proofErr w:type="spellStart"/>
+      <w:r>
+        <w:rPr>
+          <w:rFonts w:ascii="Times New Roman" w:hAnsi="Times New Roman"/>
+          <w:b w:val="0"/>
+          <w:sz w:val="24"/>
+        </w:rPr>
+        <w:t>CCEs</w:t>
+      </w:r>
+      <w:proofErr w:type="spellEnd"/>
+      <w:r>
+        <w:rPr>
+          <w:rFonts w:ascii="Times New Roman" w:hAnsi="Times New Roman"/>
+          <w:b w:val="0"/>
+          <w:sz w:val="24"/>
+        </w:rPr>
+        <w:t xml:space="preserve"> PHICC (</w:t>
+      </w:r>
+      <w:proofErr w:type="spellStart"/>
+      <w:r>
+        <w:rPr>
+          <w:rFonts w:ascii="Times New Roman" w:hAnsi="Times New Roman"/>
+          <w:b w:val="0"/>
+          <w:i/>
+          <w:sz w:val="24"/>
+        </w:rPr>
+        <w:t>Parity</w:t>
+      </w:r>
+      <w:proofErr w:type="spellEnd"/>
+      <w:r>
+        <w:rPr>
+          <w:rFonts w:ascii="Times New Roman" w:hAnsi="Times New Roman"/>
+          <w:b w:val="0"/>
+          <w:i/>
+          <w:sz w:val="24"/>
+        </w:rPr>
+        <w:t xml:space="preserve"> </w:t>
+      </w:r>
+      <w:proofErr w:type="spellStart"/>
+      <w:r>
+        <w:rPr>
+          <w:rFonts w:ascii="Times New Roman" w:hAnsi="Times New Roman"/>
+          <w:b w:val="0"/>
+          <w:i/>
+          <w:sz w:val="24"/>
+        </w:rPr>
+        <w:t>Hamming</w:t>
+      </w:r>
+      <w:proofErr w:type="spellEnd"/>
+      <w:r>
+        <w:rPr>
+          <w:rFonts w:ascii="Times New Roman" w:hAnsi="Times New Roman"/>
+          <w:b w:val="0"/>
+          <w:i/>
+          <w:sz w:val="24"/>
+        </w:rPr>
+        <w:t xml:space="preserve"> </w:t>
+      </w:r>
+      <w:proofErr w:type="spellStart"/>
+      <w:r>
+        <w:rPr>
+          <w:rFonts w:ascii="Times New Roman" w:hAnsi="Times New Roman"/>
+          <w:b w:val="0"/>
+          <w:i/>
+          <w:sz w:val="24"/>
+        </w:rPr>
+        <w:t>Interleaving</w:t>
+      </w:r>
+      <w:proofErr w:type="spellEnd"/>
+      <w:r>
+        <w:rPr>
+          <w:rFonts w:ascii="Times New Roman" w:hAnsi="Times New Roman"/>
+          <w:b w:val="0"/>
+          <w:i/>
+          <w:sz w:val="24"/>
+        </w:rPr>
+        <w:t xml:space="preserve"> </w:t>
+      </w:r>
+      <w:proofErr w:type="spellStart"/>
+      <w:r>
+        <w:rPr>
+          <w:rFonts w:ascii="Times New Roman" w:hAnsi="Times New Roman"/>
+          <w:b w:val="0"/>
+          <w:i/>
+          <w:sz w:val="24"/>
+        </w:rPr>
+        <w:t>Correction</w:t>
+      </w:r>
+      <w:proofErr w:type="spellEnd"/>
+      <w:r>
+        <w:rPr>
+          <w:rFonts w:ascii="Times New Roman" w:hAnsi="Times New Roman"/>
+          <w:b w:val="0"/>
+          <w:i/>
+          <w:sz w:val="24"/>
+        </w:rPr>
+        <w:t xml:space="preserve"> </w:t>
+      </w:r>
+      <w:proofErr w:type="spellStart"/>
+      <w:r>
+        <w:rPr>
+          <w:rFonts w:ascii="Times New Roman" w:hAnsi="Times New Roman"/>
+          <w:b w:val="0"/>
+          <w:i/>
+          <w:sz w:val="24"/>
+        </w:rPr>
+        <w:t>Codes</w:t>
+      </w:r>
+      <w:proofErr w:type="spellEnd"/>
+      <w:r>
+        <w:rPr>
+          <w:rFonts w:ascii="Times New Roman" w:hAnsi="Times New Roman"/>
+          <w:b w:val="0"/>
+          <w:sz w:val="24"/>
+        </w:rPr>
+        <w:t xml:space="preserve">). Os testes foram feitos em um processo simulado de leitura e escrita na TLB, iterado 500.000 vezes, com inserção de 1 a 8 erros pseudoaleatórios nos bits, para cada CCE. É feita a contagem de casos de falsos positivos, falsos negativos e erros substituídos na memória durante as iterações. Os resultados mostraram que todos os códigos conseguem corrigir totalmente até dois erros adjacentes, além de manter uma taxa de correção </w:t>
+      </w:r>
+      <w:r>
+        <w:rPr>
+          <w:rFonts w:ascii="Times New Roman" w:hAnsi="Times New Roman"/>
+          <w:b w:val="0"/>
+          <w:sz w:val="24"/>
+        </w:rPr>
+        <w:t>semelhante ao trabalho original</w:t>
+      </w:r>
+      <w:r>
+        <w:rPr>
+          <w:rFonts w:ascii="Times New Roman" w:hAnsi="Times New Roman"/>
+          <w:b w:val="0"/>
           <w:sz w:val="24"/>
         </w:rPr>
         <w:t xml:space="preserve">. </w:t>
-      </w:r>
-      <w:r>
-        <w:rPr>
-          <w:rFonts w:ascii="Times New Roman" w:hAnsi="Times New Roman"/>
-          <w:b w:val="0"/>
-          <w:sz w:val="24"/>
-        </w:rPr>
-        <w:t xml:space="preserve"> Usar fonte Times New Roman, tamanho 12 (doze) em espaço simples. </w:t>
       </w:r>
     </w:p>
     <w:p>
@@ -553,14 +743,7 @@
           <w:b w:val="0"/>
           <w:sz w:val="24"/>
         </w:rPr>
-        <w:t>Vestígio.</w:t>
-      </w:r>
-      <w:r>
-        <w:rPr>
-          <w:rFonts w:ascii="Times New Roman" w:hAnsi="Times New Roman"/>
-          <w:sz w:val="24"/>
-        </w:rPr>
-        <w:t xml:space="preserve"> </w:t>
+        <w:t>TLB. CCE. PHICC. Simulação</w:t>
       </w:r>
       <w:r>
         <w:rPr>
@@ -568,7 +751,7 @@
           <w:b w:val="0"/>
           <w:sz w:val="24"/>
         </w:rPr>
-        <w:t>Universo. Criatura (3 a 5 palavras)</w:t>
+        <w:t>.</w:t>
       </w:r>
       <w:r>
         <w:rPr>
@@ -619,17 +802,9 @@
       <w:r>
         <w:rPr>
           <w:rFonts w:ascii="Times New Roman" w:hAnsi="Times New Roman"/>
-          <w:color w:val="FF0000"/>
           <w:szCs w:val="26"/>
         </w:rPr>
         <w:t>INTRODUÇÃO</w:t>
-      </w:r>
-      <w:r>
-        <w:rPr>
-          <w:rFonts w:ascii="Times New Roman" w:hAnsi="Times New Roman"/>
-          <w:szCs w:val="26"/>
-        </w:rPr>
-        <w:t xml:space="preserve"> (FONTE TIMES NEW ROMAN 13)</w:t>
       </w:r>
     </w:p>
     <w:p>
@@ -643,7 +818,7 @@
     </w:p>
     <w:p>
       <w:pPr>
-        <w:pStyle w:val="Textbody"/>
+        <w:pStyle w:val="Standard"/>
         <w:spacing w:after="0" w:line="100" w:lineRule="atLeast"/>
         <w:ind w:firstLine="708"/>
         <w:jc w:val="both"/>
@@ -665,6 +840,7 @@
       <w:r>
         <w:rPr>
           <w:rFonts w:ascii="Times New Roman" w:hAnsi="Times New Roman" w:cs="Times New Roman"/>
+          <w:i/>
           <w:sz w:val="24"/>
           <w:szCs w:val="24"/>
         </w:rPr>
@@ -674,6 +850,7 @@
       <w:r>
         <w:rPr>
           <w:rFonts w:ascii="Times New Roman" w:hAnsi="Times New Roman" w:cs="Times New Roman"/>
+          <w:i/>
           <w:sz w:val="24"/>
           <w:szCs w:val="24"/>
         </w:rPr>
@@ -683,6 +860,7 @@
       <w:r>
         <w:rPr>
           <w:rFonts w:ascii="Times New Roman" w:hAnsi="Times New Roman" w:cs="Times New Roman"/>
+          <w:i/>
           <w:sz w:val="24"/>
           <w:szCs w:val="24"/>
         </w:rPr>
@@ -695,7 +873,7 @@
           <w:sz w:val="24"/>
           <w:szCs w:val="24"/>
         </w:rPr>
-        <w:t>), um evento que corrompe a memória invertendo alguns bits armazenados em suas células. Este evento pode causar desde falhas mínimas, como uma falta de página, a falhas mais graves como congelamento do sistema ou corrupção de dados. Para evitar tais consequências, faz-se necessário o uso de códigos corretores de erros (</w:t>
+        <w:t>), um evento que corrompe a memória invertendo alguns bits armazenados em suas células (SEIFERT et al., 2008). Este evento pode causar desde falhas mínimas, como uma simples falta de página, até falhas mais graves, como congelamento do sistema ou corrupção de dados. Para evitar tais consequências, faz-se necessário o uso de códigos corretores de erros (</w:t>
       </w:r>
       <w:proofErr w:type="spellStart"/>
       <w:r>
@@ -731,15 +909,20 @@
           <w:sz w:val="24"/>
           <w:szCs w:val="24"/>
         </w:rPr>
-        <w:t>.</w:t>
+        <w:t xml:space="preserve"> (SÁNCHEZ-MACIÁN et al., 2019a, p. 1).</w:t>
       </w:r>
     </w:p>
     <w:p>
       <w:pPr>
-        <w:pStyle w:val="Textbody"/>
+        <w:pStyle w:val="Standard"/>
         <w:spacing w:after="0" w:line="100" w:lineRule="atLeast"/>
         <w:ind w:firstLine="708"/>
         <w:jc w:val="both"/>
+        <w:rPr>
+          <w:rFonts w:ascii="Times New Roman" w:hAnsi="Times New Roman" w:cs="Times New Roman"/>
+          <w:sz w:val="24"/>
+          <w:szCs w:val="24"/>
+        </w:rPr>
       </w:pPr>
       <w:r>
         <w:rPr>
@@ -747,7 +930,103 @@
           <w:sz w:val="24"/>
           <w:szCs w:val="24"/>
         </w:rPr>
-        <w:t>Uma forma de avaliar a eficiência de um CCE é verificando sua correção de casos de possíveis erros durante o funcionamento de uma memória auxiliada por ele. Existe o caso de um erro de falso positivo, em que uma entrada com erro decodificada é igual à entrada solicitada, e de falso negativo, em que a entrada solicitada está na cache porém corrompida e, portanto, diferente da entrada solicitada. Esses casos são mais perigosos pois é possível que ocorra a execução de instruções não solicitadas.</w:t>
+        <w:t xml:space="preserve">Os </w:t>
+      </w:r>
+      <w:proofErr w:type="spellStart"/>
+      <w:r>
+        <w:rPr>
+          <w:rFonts w:ascii="Times New Roman" w:hAnsi="Times New Roman" w:cs="Times New Roman"/>
+          <w:sz w:val="24"/>
+          <w:szCs w:val="24"/>
+        </w:rPr>
+        <w:t>MBUs</w:t>
+      </w:r>
+      <w:proofErr w:type="spellEnd"/>
+      <w:r>
+        <w:rPr>
+          <w:rFonts w:ascii="Times New Roman" w:hAnsi="Times New Roman" w:cs="Times New Roman"/>
+          <w:sz w:val="24"/>
+          <w:szCs w:val="24"/>
+        </w:rPr>
+        <w:t xml:space="preserve"> podem afetar a TLB (</w:t>
+      </w:r>
+      <w:proofErr w:type="spellStart"/>
+      <w:r>
+        <w:rPr>
+          <w:rFonts w:ascii="Times New Roman" w:hAnsi="Times New Roman" w:cs="Times New Roman"/>
+          <w:i/>
+          <w:sz w:val="24"/>
+          <w:szCs w:val="24"/>
+        </w:rPr>
+        <w:t>Translation</w:t>
+      </w:r>
+      <w:proofErr w:type="spellEnd"/>
+      <w:r>
+        <w:rPr>
+          <w:rFonts w:ascii="Times New Roman" w:hAnsi="Times New Roman" w:cs="Times New Roman"/>
+          <w:i/>
+          <w:sz w:val="24"/>
+          <w:szCs w:val="24"/>
+        </w:rPr>
+        <w:t xml:space="preserve"> </w:t>
+      </w:r>
+      <w:proofErr w:type="spellStart"/>
+      <w:r>
+        <w:rPr>
+          <w:rFonts w:ascii="Times New Roman" w:hAnsi="Times New Roman" w:cs="Times New Roman"/>
+          <w:i/>
+          <w:sz w:val="24"/>
+          <w:szCs w:val="24"/>
+        </w:rPr>
+        <w:t>Lookaside</w:t>
+      </w:r>
+      <w:proofErr w:type="spellEnd"/>
+      <w:r>
+        <w:rPr>
+          <w:rFonts w:ascii="Times New Roman" w:hAnsi="Times New Roman" w:cs="Times New Roman"/>
+          <w:i/>
+          <w:sz w:val="24"/>
+          <w:szCs w:val="24"/>
+        </w:rPr>
+        <w:t xml:space="preserve"> Buffer</w:t>
+      </w:r>
+      <w:r>
+        <w:rPr>
+          <w:rFonts w:ascii="Times New Roman" w:hAnsi="Times New Roman" w:cs="Times New Roman"/>
+          <w:sz w:val="24"/>
+          <w:szCs w:val="24"/>
+        </w:rPr>
+        <w:t>), uma memória cache importante para o processamento por manter páginas virtuais frequentemente utilizadas próximas e acelerar o processamento dos dados. Quando a TLB possui o auxílio de um CCE, as informações armazenadas são os endereços codificados, podendo ser bytes ou matrizes de bits dependendo do código implementado (SÁNCHEZ-MACIÁN et al., 2019b, p. 3).</w:t>
+      </w:r>
+    </w:p>
+    <w:p>
+      <w:pPr>
+        <w:pStyle w:val="Standard"/>
+        <w:spacing w:after="0" w:line="100" w:lineRule="atLeast"/>
+        <w:ind w:firstLine="708"/>
+        <w:jc w:val="both"/>
+        <w:rPr>
+          <w:rFonts w:ascii="Times New Roman" w:hAnsi="Times New Roman" w:cs="Times New Roman"/>
+          <w:sz w:val="24"/>
+          <w:szCs w:val="24"/>
+        </w:rPr>
+      </w:pPr>
+      <w:r>
+        <w:rPr>
+          <w:rFonts w:ascii="Times New Roman" w:hAnsi="Times New Roman" w:cs="Times New Roman"/>
+          <w:sz w:val="24"/>
+          <w:szCs w:val="24"/>
+        </w:rPr>
+        <w:t xml:space="preserve">Uma forma de avaliar a eficiência de um CCE é verificando sua taxa de correção de erros durante o funcionamento de uma memória auxiliada por ele. Há o caso de um erro de falso negativo, em que a entrada solicitada está na cache porém corrompida e, portanto, diferente da entrada solicitada. Outro caso, o de falso positivo, ocorre quando uma entrada corrompida é igual à entrada solicitada, esse caso sendo mais perigoso pois é possível que ocorra a execução de instruções não </w:t>
+      </w:r>
+      <w:r>
+        <w:rPr>
+          <w:rFonts w:ascii="Times New Roman" w:hAnsi="Times New Roman" w:cs="Times New Roman"/>
+          <w:sz w:val="24"/>
+          <w:szCs w:val="24"/>
+        </w:rPr>
+        <w:lastRenderedPageBreak/>
+        <w:t>solicitadas e consequentemente corrupção silenciosa dos dados (SÁNCHEZ-MACIÁN et al., 2019b, p. 2).</w:t>
       </w:r>
     </w:p>
     <w:p>
@@ -763,7 +1042,7 @@
           <w:sz w:val="24"/>
           <w:szCs w:val="24"/>
         </w:rPr>
-        <w:t xml:space="preserve">O objetivo deste trabalho é desenvolver um programa que simule o funcionamento de uma memória cache como a TLB, além de injetar erros pseudoaleatórios, para avaliar o desempenho de </w:t>
+        <w:t xml:space="preserve">O objetivo deste trabalho é desenvolver um programa que simule o funcionamento de uma memória cache como a TLB, além de injetar erros pseudoaleatórios, para avaliar o desempenho dos </w:t>
       </w:r>
       <w:proofErr w:type="spellStart"/>
       <w:r>
@@ -781,7 +1060,7 @@
           <w:sz w:val="24"/>
           <w:szCs w:val="24"/>
         </w:rPr>
-        <w:t xml:space="preserve"> implementados.</w:t>
+        <w:t xml:space="preserve"> implementados pela sua taxa de correção de erros.</w:t>
       </w:r>
     </w:p>
     <w:p>
@@ -812,17 +1091,9 @@
       <w:r>
         <w:rPr>
           <w:rFonts w:ascii="Times New Roman" w:hAnsi="Times New Roman"/>
-          <w:color w:val="FF0000"/>
           <w:szCs w:val="26"/>
         </w:rPr>
-        <w:t xml:space="preserve">METODOLOGIA/RESULTADOS </w:t>
-      </w:r>
-      <w:r>
-        <w:rPr>
-          <w:rFonts w:ascii="Times New Roman" w:hAnsi="Times New Roman"/>
-          <w:szCs w:val="26"/>
-        </w:rPr>
-        <w:t>(FONTE TIMES NEW ROMAN 13)</w:t>
+        <w:t>METODOLOGIA/RESULTADOS</w:t>
       </w:r>
     </w:p>
     <w:p>
@@ -839,6 +1110,9 @@
         <w:pStyle w:val="Normal1"/>
         <w:ind w:firstLine="708"/>
         <w:jc w:val="both"/>
+        <w:rPr>
+          <w:rFonts w:ascii="Times New Roman" w:hAnsi="Times New Roman" w:cs="Times New Roman"/>
+        </w:rPr>
       </w:pPr>
       <w:r>
         <w:rPr>
@@ -851,7 +1125,6 @@
         <w:rPr>
           <w:rFonts w:ascii="Times New Roman" w:hAnsi="Times New Roman" w:cs="Times New Roman"/>
           <w:i/>
-          <w:iCs/>
         </w:rPr>
         <w:t>Least</w:t>
       </w:r>
@@ -860,7 +1133,6 @@
         <w:rPr>
           <w:rFonts w:ascii="Times New Roman" w:hAnsi="Times New Roman" w:cs="Times New Roman"/>
           <w:i/>
-          <w:iCs/>
         </w:rPr>
         <w:t xml:space="preserve"> </w:t>
       </w:r>
@@ -869,7 +1141,6 @@
         <w:rPr>
           <w:rFonts w:ascii="Times New Roman" w:hAnsi="Times New Roman" w:cs="Times New Roman"/>
           <w:i/>
-          <w:iCs/>
         </w:rPr>
         <w:t>Recently</w:t>
       </w:r>
@@ -878,7 +1149,6 @@
         <w:rPr>
           <w:rFonts w:ascii="Times New Roman" w:hAnsi="Times New Roman" w:cs="Times New Roman"/>
           <w:i/>
-          <w:iCs/>
         </w:rPr>
         <w:t xml:space="preserve"> </w:t>
       </w:r>
@@ -887,7 +1157,6 @@
         <w:rPr>
           <w:rFonts w:ascii="Times New Roman" w:hAnsi="Times New Roman" w:cs="Times New Roman"/>
           <w:i/>
-          <w:iCs/>
         </w:rPr>
         <w:t>Used</w:t>
       </w:r>
@@ -896,7 +1165,53 @@
         <w:rPr>
           <w:rFonts w:ascii="Times New Roman" w:hAnsi="Times New Roman" w:cs="Times New Roman"/>
         </w:rPr>
-        <w:t>). Para os testes feitos, o tamanho escolhido para a memória foi de 8 posições.</w:t>
+        <w:t>). Para os testes realizados, o tamanho escolhido para a memória foi de 8 posições.</w:t>
+      </w:r>
+    </w:p>
+    <w:p>
+      <w:pPr>
+        <w:pStyle w:val="Normal1"/>
+        <w:ind w:firstLine="708"/>
+        <w:jc w:val="both"/>
+        <w:rPr>
+          <w:rFonts w:ascii="Times New Roman" w:hAnsi="Times New Roman" w:cs="Times New Roman"/>
+        </w:rPr>
+      </w:pPr>
+      <w:r>
+        <w:rPr>
+          <w:rFonts w:ascii="Times New Roman" w:hAnsi="Times New Roman" w:cs="Times New Roman"/>
+        </w:rPr>
+        <w:t>Durante uma iteração da simulação, o programa acessa um arquivo contendo uma lista de 807 endereços e com eles realiza os processos de leitura e escrita na memória cache. Em um momento pseudoaleatório da iteração, são injetados erros em uma linha pseudoaleatória da memória.</w:t>
+      </w:r>
+    </w:p>
+    <w:p>
+      <w:pPr>
+        <w:pStyle w:val="Normal1"/>
+        <w:ind w:firstLine="708"/>
+        <w:jc w:val="both"/>
+        <w:rPr>
+          <w:rFonts w:ascii="Times New Roman" w:hAnsi="Times New Roman" w:cs="Times New Roman"/>
+        </w:rPr>
+      </w:pPr>
+      <w:r>
+        <w:rPr>
+          <w:rFonts w:ascii="Times New Roman" w:hAnsi="Times New Roman" w:cs="Times New Roman"/>
+        </w:rPr>
+        <w:t xml:space="preserve">Os erros são injetados </w:t>
+      </w:r>
+      <w:proofErr w:type="spellStart"/>
+      <w:r>
+        <w:rPr>
+          <w:rFonts w:ascii="Times New Roman" w:hAnsi="Times New Roman" w:cs="Times New Roman"/>
+        </w:rPr>
+        <w:t>pseudoaleatoriamente</w:t>
+      </w:r>
+      <w:proofErr w:type="spellEnd"/>
+      <w:r>
+        <w:rPr>
+          <w:rFonts w:ascii="Times New Roman" w:hAnsi="Times New Roman" w:cs="Times New Roman"/>
+        </w:rPr>
+        <w:t>, variam de 1 a 8 erros em bits adjacentes e são feitas 500.000 iterações para cada quantidade de erros. Uma iteração é interrompida na simulação em alguns casos: quando há a detecção de um falso positivo ou de um falso negativo, ou quando uma entrada com erro é substituída e removida da memória. Para cada simulação, ocorre a contagem para cada caso de interrupção.</w:t>
       </w:r>
     </w:p>
     <w:p>
@@ -909,48 +1224,21 @@
         <w:rPr>
           <w:rFonts w:ascii="Times New Roman" w:hAnsi="Times New Roman" w:cs="Times New Roman"/>
         </w:rPr>
-        <w:t>Durante uma iteração da simulação, o programa acessa um arquivo contendo uma lista de 807 endereços e com eles realiza os processos de leitura e escrita na memória cache. Em um momento pseudoaleatório da iteração, são injetados erros em uma linha pseudoaleatória da memória.</w:t>
-      </w:r>
-    </w:p>
-    <w:p>
-      <w:pPr>
-        <w:pStyle w:val="Normal1"/>
-        <w:ind w:firstLine="708"/>
-        <w:jc w:val="both"/>
-      </w:pPr>
-      <w:r>
-        <w:rPr>
-          <w:rFonts w:ascii="Times New Roman" w:hAnsi="Times New Roman" w:cs="Times New Roman"/>
-        </w:rPr>
-        <w:t xml:space="preserve">Os erros são injetados </w:t>
+        <w:t xml:space="preserve">Os </w:t>
       </w:r>
       <w:proofErr w:type="spellStart"/>
       <w:r>
         <w:rPr>
           <w:rFonts w:ascii="Times New Roman" w:hAnsi="Times New Roman" w:cs="Times New Roman"/>
         </w:rPr>
-        <w:t>pseudoaleatoriamente</w:t>
+        <w:t>CCEs</w:t>
       </w:r>
       <w:proofErr w:type="spellEnd"/>
       <w:r>
         <w:rPr>
           <w:rFonts w:ascii="Times New Roman" w:hAnsi="Times New Roman" w:cs="Times New Roman"/>
         </w:rPr>
-        <w:t>, variam de 1 a 8 erros em bits adjacentes e são feitas 500.000 iterações para cada quantidade de erros.  Uma iteração é interrompida na simulação em alguns casos: quando há a detecção de um falso positivo ou de um falso negativo, ou quando uma entrada com erro é substituída e removida da memória. Para cada simulação, ocorre a contagem para cada caso de interrupção.</w:t>
-      </w:r>
-    </w:p>
-    <w:p>
-      <w:pPr>
-        <w:pStyle w:val="Normal1"/>
-        <w:ind w:firstLine="708"/>
-        <w:jc w:val="both"/>
-      </w:pPr>
-      <w:r>
-        <w:rPr>
-          <w:rFonts w:ascii="Times New Roman" w:hAnsi="Times New Roman" w:cs="Times New Roman"/>
-        </w:rPr>
-        <w:lastRenderedPageBreak/>
-        <w:t xml:space="preserve">Os </w:t>
+        <w:t xml:space="preserve"> são avaliados pela quantidade de falsos positivos e falsos negativos detectados durante a simulação. Para este projeto, foi testada a família de </w:t>
       </w:r>
       <w:proofErr w:type="spellStart"/>
       <w:r>
@@ -964,21 +1252,7 @@
         <w:rPr>
           <w:rFonts w:ascii="Times New Roman" w:hAnsi="Times New Roman" w:cs="Times New Roman"/>
         </w:rPr>
-        <w:t xml:space="preserve"> são avaliados pela quantidade de falsos positivos e falsos negativos detectados durante a simulação. Para este projeto, foi testada a família de </w:t>
-      </w:r>
-      <w:proofErr w:type="spellStart"/>
-      <w:r>
-        <w:rPr>
-          <w:rFonts w:ascii="Times New Roman" w:hAnsi="Times New Roman" w:cs="Times New Roman"/>
-        </w:rPr>
-        <w:t>CCEs</w:t>
-      </w:r>
-      <w:proofErr w:type="spellEnd"/>
-      <w:r>
-        <w:rPr>
-          <w:rFonts w:ascii="Times New Roman" w:hAnsi="Times New Roman" w:cs="Times New Roman"/>
-        </w:rPr>
-        <w:t xml:space="preserve"> PHICC.</w:t>
+        <w:t xml:space="preserve"> PHICC (MAGALHÃES, 2021).</w:t>
       </w:r>
     </w:p>
     <w:p>
@@ -1015,46 +1289,11 @@
       <w:r>
         <w:rPr>
           <w:b/>
-          <w:color w:val="FF0000"/>
           <w:sz w:val="26"/>
           <w:szCs w:val="26"/>
           <w:lang w:val="pt-BR"/>
         </w:rPr>
         <w:t>RESULTADOS E DISCUSSÃO</w:t>
-      </w:r>
-      <w:r>
-        <w:rPr>
-          <w:color w:val="FF0000"/>
-          <w:sz w:val="26"/>
-          <w:szCs w:val="26"/>
-          <w:lang w:val="pt-BR"/>
-        </w:rPr>
-        <w:t xml:space="preserve"> </w:t>
-      </w:r>
-      <w:r>
-        <w:rPr>
-          <w:sz w:val="26"/>
-          <w:szCs w:val="26"/>
-          <w:lang w:val="pt-BR"/>
-        </w:rPr>
-        <w:t>(</w:t>
-      </w:r>
-      <w:r>
-        <w:rPr>
-          <w:b/>
-          <w:sz w:val="26"/>
-          <w:szCs w:val="26"/>
-          <w:lang w:val="pt-BR"/>
-        </w:rPr>
-        <w:t>Fonte Times New Roman 13</w:t>
-      </w:r>
-      <w:r>
-        <w:rPr>
-          <w:sz w:val="26"/>
-          <w:szCs w:val="26"/>
-          <w:lang w:val="pt-BR"/>
-        </w:rPr>
-        <w:t>)</w:t>
       </w:r>
     </w:p>
     <w:p>
@@ -1083,25 +1322,13 @@
         <w:rPr>
           <w:rFonts w:ascii="Times New Roman" w:hAnsi="Times New Roman" w:cs="Times New Roman"/>
         </w:rPr>
-        <w:t>Os resultados d</w:t>
-      </w:r>
-      <w:r>
-        <w:rPr>
-          <w:rFonts w:ascii="Times New Roman" w:hAnsi="Times New Roman" w:cs="Times New Roman"/>
-        </w:rPr>
-        <w:t>eve</w:t>
-      </w:r>
-      <w:r>
-        <w:rPr>
-          <w:rFonts w:ascii="Times New Roman" w:hAnsi="Times New Roman" w:cs="Times New Roman"/>
-        </w:rPr>
-        <w:t>m</w:t>
-      </w:r>
-      <w:r>
-        <w:rPr>
-          <w:rFonts w:ascii="Times New Roman" w:hAnsi="Times New Roman" w:cs="Times New Roman"/>
-        </w:rPr>
-        <w:t xml:space="preserve"> conter os dados obtidos, até o momento </w:t>
+        <w:t>Abaixo, estão as tabelas com os resultados obtidos a partir da simulação de teste para cada CCE da família PHICC. Foi possível observar que os testes obtiveram correção semelhante às do trabalho original, visto que todos apresentam correção total em até dois erros.</w:t>
+      </w:r>
+      <w:r>
+        <w:rPr>
+          <w:rFonts w:ascii="Times New Roman" w:hAnsi="Times New Roman" w:cs="Times New Roman"/>
+        </w:rPr>
+        <w:t xml:space="preserve"> </w:t>
       </w:r>
     </w:p>
     <w:p>
@@ -3683,6 +3910,7 @@
                 <w:szCs w:val="22"/>
                 <w:lang w:val="pt-BR"/>
               </w:rPr>
+              <w:lastRenderedPageBreak/>
               <w:t>6</w:t>
             </w:r>
           </w:p>
@@ -5908,7 +6136,6 @@
                 <w:szCs w:val="22"/>
                 <w:lang w:val="pt-BR"/>
               </w:rPr>
-              <w:lastRenderedPageBreak/>
               <w:t>1</w:t>
             </w:r>
           </w:p>
@@ -7199,8 +7426,6 @@
         </w:rPr>
         <w:t xml:space="preserve"> autor, 2022.</w:t>
       </w:r>
-      <w:bookmarkStart w:id="0" w:name="_GoBack"/>
-      <w:bookmarkEnd w:id="0"/>
     </w:p>
     <w:p>
       <w:pPr>
@@ -7227,24 +7452,9 @@
       <w:r>
         <w:rPr>
           <w:rFonts w:ascii="Times New Roman" w:hAnsi="Times New Roman"/>
-          <w:color w:val="FF0000"/>
           <w:szCs w:val="26"/>
         </w:rPr>
         <w:t>CONSIDERAÇÕES FINAIS</w:t>
-      </w:r>
-      <w:r>
-        <w:rPr>
-          <w:rFonts w:ascii="Times New Roman" w:hAnsi="Times New Roman"/>
-          <w:szCs w:val="26"/>
-        </w:rPr>
-        <w:t xml:space="preserve"> </w:t>
-      </w:r>
-      <w:r>
-        <w:rPr>
-          <w:rFonts w:ascii="Times New Roman" w:hAnsi="Times New Roman"/>
-          <w:szCs w:val="26"/>
-        </w:rPr>
-        <w:t>(Fonte Times New Roman 13)</w:t>
       </w:r>
     </w:p>
     <w:p>
@@ -7268,25 +7478,54 @@
       <w:r>
         <w:rPr>
           <w:rFonts w:ascii="Times New Roman" w:hAnsi="Times New Roman"/>
-          <w:sz w:val="24"/>
-        </w:rPr>
-        <w:t xml:space="preserve">Deve ser elaborada com o verbo no presente do indicativo, em frases curtas, </w:t>
-      </w:r>
-      <w:r>
-        <w:rPr>
-          <w:rFonts w:ascii="Times New Roman" w:hAnsi="Times New Roman"/>
           <w:b w:val="0"/>
           <w:bCs/>
           <w:sz w:val="24"/>
         </w:rPr>
-        <w:t xml:space="preserve">sem comentários adicionais (=Resultados e Discussão) </w:t>
-      </w:r>
-      <w:r>
-        <w:rPr>
-          <w:rFonts w:ascii="Times New Roman" w:hAnsi="Times New Roman"/>
-          <w:sz w:val="24"/>
-        </w:rPr>
-        <w:t xml:space="preserve">e com base nos objetivos e resultados do Resumo Expandido. </w:t>
+        <w:t xml:space="preserve">Para trabalhos futuros, os objetivos são: </w:t>
+      </w:r>
+      <w:r>
+        <w:rPr>
+          <w:rFonts w:ascii="Times New Roman" w:hAnsi="Times New Roman"/>
+          <w:b w:val="0"/>
+          <w:bCs/>
+          <w:sz w:val="24"/>
+        </w:rPr>
+        <w:t>fazer a refatoração</w:t>
+      </w:r>
+      <w:r>
+        <w:rPr>
+          <w:rFonts w:ascii="Times New Roman" w:hAnsi="Times New Roman"/>
+          <w:b w:val="0"/>
+          <w:bCs/>
+          <w:sz w:val="24"/>
+        </w:rPr>
+        <w:t xml:space="preserve"> </w:t>
+      </w:r>
+      <w:r>
+        <w:rPr>
+          <w:rFonts w:ascii="Times New Roman" w:hAnsi="Times New Roman"/>
+          <w:b w:val="0"/>
+          <w:bCs/>
+          <w:sz w:val="24"/>
+        </w:rPr>
+        <w:t>d</w:t>
+      </w:r>
+      <w:r>
+        <w:rPr>
+          <w:rFonts w:ascii="Times New Roman" w:hAnsi="Times New Roman"/>
+          <w:b w:val="0"/>
+          <w:bCs/>
+          <w:sz w:val="24"/>
+        </w:rPr>
+        <w:t>o código-fonte para implementar outras configurações de memórias cache, outras políticas de substituição, por exemplo; inserir novos códigos corretores de erros para também avaliá-los e comparar seus resultados com os obtidos neste trabalho; e expandir a quantidade de iterações.</w:t>
+      </w:r>
+      <w:r>
+        <w:rPr>
+          <w:rFonts w:ascii="Times New Roman" w:hAnsi="Times New Roman"/>
+          <w:sz w:val="24"/>
+        </w:rPr>
+        <w:t xml:space="preserve"> </w:t>
       </w:r>
     </w:p>
     <w:p>
@@ -7325,25 +7564,9 @@
       <w:r>
         <w:rPr>
           <w:rFonts w:ascii="Times New Roman" w:hAnsi="Times New Roman"/>
-          <w:color w:val="FF0000"/>
           <w:szCs w:val="26"/>
         </w:rPr>
         <w:t>REFERÊNCIAS</w:t>
-      </w:r>
-      <w:r>
-        <w:rPr>
-          <w:rFonts w:ascii="Times New Roman" w:hAnsi="Times New Roman"/>
-          <w:b w:val="0"/>
-          <w:szCs w:val="26"/>
-        </w:rPr>
-        <w:t xml:space="preserve"> </w:t>
-      </w:r>
-      <w:r>
-        <w:rPr>
-          <w:rFonts w:ascii="Times New Roman" w:hAnsi="Times New Roman"/>
-          <w:szCs w:val="26"/>
-        </w:rPr>
-        <w:t>(Fonte Times New Roman 13)</w:t>
       </w:r>
     </w:p>
     <w:p>
@@ -7353,155 +7576,6 @@
           <w:rFonts w:ascii="Times New Roman" w:hAnsi="Times New Roman"/>
           <w:color w:val="FF0000"/>
           <w:sz w:val="24"/>
-        </w:rPr>
-      </w:pPr>
-    </w:p>
-    <w:p>
-      <w:pPr>
-        <w:pStyle w:val="Normal1"/>
-        <w:ind w:firstLine="708"/>
-        <w:jc w:val="both"/>
-        <w:rPr>
-          <w:rFonts w:ascii="Times New Roman" w:hAnsi="Times New Roman" w:cs="Times New Roman"/>
-          <w:color w:val="auto"/>
-        </w:rPr>
-      </w:pPr>
-      <w:r>
-        <w:rPr>
-          <w:rFonts w:ascii="Times New Roman" w:hAnsi="Times New Roman" w:cs="Times New Roman"/>
-          <w:color w:val="auto"/>
-        </w:rPr>
-        <w:t xml:space="preserve">Devem ser listados </w:t>
-      </w:r>
-      <w:r>
-        <w:rPr>
-          <w:rFonts w:ascii="Times New Roman" w:hAnsi="Times New Roman" w:cs="Times New Roman"/>
-          <w:b/>
-          <w:bCs/>
-          <w:color w:val="auto"/>
-        </w:rPr>
-        <w:t>apenas os trabalhos mencionados no texto</w:t>
-      </w:r>
-      <w:r>
-        <w:rPr>
-          <w:rFonts w:ascii="Times New Roman" w:hAnsi="Times New Roman" w:cs="Times New Roman"/>
-          <w:color w:val="auto"/>
-        </w:rPr>
-        <w:t xml:space="preserve">, em ordem alfabética do sobrenome, pelo primeiro autor. Dois ou mais autores, separar por ponto e vírgula. Os títulos dos periódicos </w:t>
-      </w:r>
-      <w:r>
-        <w:rPr>
-          <w:rFonts w:ascii="Times New Roman" w:hAnsi="Times New Roman" w:cs="Times New Roman"/>
-          <w:b/>
-          <w:bCs/>
-          <w:color w:val="auto"/>
-        </w:rPr>
-        <w:t xml:space="preserve">não </w:t>
-      </w:r>
-      <w:r>
-        <w:rPr>
-          <w:rFonts w:ascii="Times New Roman" w:hAnsi="Times New Roman" w:cs="Times New Roman"/>
-          <w:color w:val="auto"/>
-        </w:rPr>
-        <w:t>devem ser abreviados</w:t>
-      </w:r>
-      <w:r>
-        <w:rPr>
-          <w:rFonts w:ascii="Times New Roman" w:hAnsi="Times New Roman" w:cs="Times New Roman"/>
-          <w:color w:val="auto"/>
-        </w:rPr>
-        <w:t xml:space="preserve"> e devem ficar na margem esquerda</w:t>
-      </w:r>
-      <w:r>
-        <w:rPr>
-          <w:rFonts w:ascii="Times New Roman" w:hAnsi="Times New Roman" w:cs="Times New Roman"/>
-          <w:color w:val="auto"/>
-        </w:rPr>
-        <w:t xml:space="preserve">. A ordem dos itens em cada referência deve obedecer às normas vigentes da Associação Brasileira de Normas Técnicas – </w:t>
-      </w:r>
-      <w:r>
-        <w:rPr>
-          <w:rFonts w:ascii="Times New Roman" w:hAnsi="Times New Roman" w:cs="Times New Roman"/>
-          <w:b/>
-          <w:bCs/>
-          <w:color w:val="auto"/>
-        </w:rPr>
-        <w:t>ABNT</w:t>
-      </w:r>
-      <w:r>
-        <w:rPr>
-          <w:rFonts w:ascii="Times New Roman" w:hAnsi="Times New Roman" w:cs="Times New Roman"/>
-          <w:color w:val="auto"/>
-        </w:rPr>
-        <w:t xml:space="preserve"> (6023/2002). Ex.:</w:t>
-      </w:r>
-    </w:p>
-    <w:p>
-      <w:pPr>
-        <w:tabs>
-          <w:tab w:val="left" w:pos="7470"/>
-        </w:tabs>
-        <w:spacing w:after="0" w:line="100" w:lineRule="atLeast"/>
-        <w:jc w:val="right"/>
-        <w:rPr>
-          <w:rFonts w:ascii="Times New Roman" w:hAnsi="Times New Roman" w:cs="Times New Roman"/>
-          <w:color w:val="FF0000"/>
-          <w:sz w:val="24"/>
-          <w:szCs w:val="24"/>
-        </w:rPr>
-      </w:pPr>
-      <w:r>
-        <w:rPr>
-          <w:rFonts w:ascii="Times New Roman" w:hAnsi="Times New Roman" w:cs="Times New Roman"/>
-          <w:sz w:val="24"/>
-          <w:szCs w:val="24"/>
-        </w:rPr>
-        <w:tab/>
-      </w:r>
-    </w:p>
-    <w:p>
-      <w:pPr>
-        <w:spacing w:after="0" w:line="100" w:lineRule="atLeast"/>
-        <w:rPr>
-          <w:rFonts w:ascii="Times New Roman" w:hAnsi="Times New Roman" w:cs="Times New Roman"/>
-          <w:sz w:val="24"/>
-          <w:szCs w:val="24"/>
-        </w:rPr>
-      </w:pPr>
-      <w:r>
-        <w:rPr>
-          <w:rFonts w:ascii="Times New Roman" w:hAnsi="Times New Roman" w:cs="Times New Roman"/>
-          <w:sz w:val="24"/>
-          <w:szCs w:val="24"/>
-        </w:rPr>
-        <w:t xml:space="preserve">ASSOCIAÇÃO BRASILEIRA DE NORMAS TÉCNICAS. </w:t>
-      </w:r>
-      <w:r>
-        <w:rPr>
-          <w:rFonts w:ascii="Times New Roman" w:hAnsi="Times New Roman" w:cs="Times New Roman"/>
-          <w:b/>
-          <w:bCs/>
-          <w:sz w:val="24"/>
-          <w:szCs w:val="24"/>
-        </w:rPr>
-        <w:t>NBR 10520</w:t>
-      </w:r>
-      <w:r>
-        <w:rPr>
-          <w:rFonts w:ascii="Times New Roman" w:hAnsi="Times New Roman" w:cs="Times New Roman"/>
-          <w:sz w:val="24"/>
-          <w:szCs w:val="24"/>
-        </w:rPr>
-        <w:t>: apresentação de citações em documentos. Rio de Janeiro, 2002a.</w:t>
-      </w:r>
-    </w:p>
-    <w:p>
-      <w:pPr>
-        <w:spacing w:after="0" w:line="100" w:lineRule="atLeast"/>
-        <w:rPr>
-          <w:rFonts w:ascii="Times New Roman" w:hAnsi="Times New Roman" w:cs="Times New Roman"/>
-          <w:sz w:val="24"/>
-          <w:szCs w:val="24"/>
         </w:rPr>
       </w:pPr>
     </w:p>
@@ -7520,17 +7594,16 @@
           <w:sz w:val="24"/>
           <w:szCs w:val="24"/>
         </w:rPr>
-        <w:t xml:space="preserve">______. </w:t>
+        <w:t xml:space="preserve">MAGALHÃES, Philippe de Souza. </w:t>
       </w:r>
       <w:r>
         <w:rPr>
           <w:rFonts w:ascii="Times New Roman" w:hAnsi="Times New Roman" w:cs="Times New Roman"/>
           <w:b/>
-          <w:bCs/>
           <w:sz w:val="24"/>
           <w:szCs w:val="24"/>
         </w:rPr>
-        <w:t>NBR 6023</w:t>
+        <w:t>PHICC: Uma família de Códigos Corretores de Erros para dispositivos de memória</w:t>
       </w:r>
       <w:r>
         <w:rPr>
@@ -7538,7 +7611,23 @@
           <w:sz w:val="24"/>
           <w:szCs w:val="24"/>
         </w:rPr>
-        <w:t>: referências: elaboração. Rio de Janeiro, 2002b.</w:t>
+        <w:t>. 2021. Dissertação (Mestrado em Ciência da Computação) – Instituto Federal de Educação, Ciência e Tecnologi</w:t>
+      </w:r>
+      <w:r>
+        <w:rPr>
+          <w:rFonts w:ascii="Times New Roman" w:hAnsi="Times New Roman" w:cs="Times New Roman"/>
+          <w:sz w:val="24"/>
+          <w:szCs w:val="24"/>
+        </w:rPr>
+        <w:t>a do Ceará, Fortaleza, CE, 2021</w:t>
+      </w:r>
+      <w:r>
+        <w:rPr>
+          <w:rFonts w:ascii="Times New Roman" w:hAnsi="Times New Roman" w:cs="Times New Roman"/>
+          <w:sz w:val="24"/>
+          <w:szCs w:val="24"/>
+        </w:rPr>
+        <w:t>.</w:t>
       </w:r>
     </w:p>
     <w:p>
@@ -7566,25 +7655,72 @@
           <w:sz w:val="24"/>
           <w:szCs w:val="24"/>
         </w:rPr>
-        <w:t xml:space="preserve">______. </w:t>
+        <w:t xml:space="preserve">SÁNCHEZ-MACIÁN, A. et al. </w:t>
+      </w:r>
+      <w:r>
+        <w:rPr>
+          <w:rFonts w:ascii="Times New Roman" w:hAnsi="Times New Roman" w:cs="Times New Roman"/>
+          <w:sz w:val="24"/>
+          <w:szCs w:val="24"/>
+          <w:lang w:val="en-US"/>
+        </w:rPr>
+        <w:t xml:space="preserve">Enhancing Instruction </w:t>
+      </w:r>
+      <w:r>
+        <w:rPr>
+          <w:rFonts w:ascii="Times New Roman" w:hAnsi="Times New Roman" w:cs="Times New Roman"/>
+          <w:sz w:val="24"/>
+          <w:szCs w:val="24"/>
+          <w:lang w:val="en-US"/>
+        </w:rPr>
+        <w:t xml:space="preserve">TLB Resilience to Soft Errors. </w:t>
       </w:r>
       <w:r>
         <w:rPr>
           <w:rFonts w:ascii="Times New Roman" w:hAnsi="Times New Roman" w:cs="Times New Roman"/>
           <w:b/>
-          <w:bCs/>
           <w:sz w:val="24"/>
           <w:szCs w:val="24"/>
-        </w:rPr>
-        <w:t>NBR 6028</w:t>
+          <w:lang w:val="en-US"/>
+        </w:rPr>
+        <w:t>IEEE Transactions on Computers</w:t>
       </w:r>
       <w:r>
         <w:rPr>
           <w:rFonts w:ascii="Times New Roman" w:hAnsi="Times New Roman" w:cs="Times New Roman"/>
           <w:sz w:val="24"/>
           <w:szCs w:val="24"/>
-        </w:rPr>
-        <w:t>: resumos. Rio de janeiro, 2003b.</w:t>
+          <w:lang w:val="en-US"/>
+        </w:rPr>
+        <w:t xml:space="preserve">, v. 68, n. 2, p. 214-224, </w:t>
+      </w:r>
+      <w:proofErr w:type="spellStart"/>
+      <w:r>
+        <w:rPr>
+          <w:rFonts w:ascii="Times New Roman" w:hAnsi="Times New Roman" w:cs="Times New Roman"/>
+          <w:sz w:val="24"/>
+          <w:szCs w:val="24"/>
+          <w:lang w:val="en-US"/>
+        </w:rPr>
+        <w:t>fev</w:t>
+      </w:r>
+      <w:proofErr w:type="spellEnd"/>
+      <w:r>
+        <w:rPr>
+          <w:rFonts w:ascii="Times New Roman" w:hAnsi="Times New Roman" w:cs="Times New Roman"/>
+          <w:sz w:val="24"/>
+          <w:szCs w:val="24"/>
+          <w:lang w:val="en-US"/>
+        </w:rPr>
+        <w:t xml:space="preserve">. 2019a. DOI: https://doi.org/10.1016/j.microrel.2019.113494. </w:t>
+      </w:r>
+      <w:r>
+        <w:rPr>
+          <w:rFonts w:ascii="Times New Roman" w:hAnsi="Times New Roman" w:cs="Times New Roman"/>
+          <w:sz w:val="24"/>
+          <w:szCs w:val="24"/>
+        </w:rPr>
+        <w:t>Disponível em: https://ieeexplore.ieee.org/document/8488602. Acesso em: jan. 2022.</w:t>
       </w:r>
     </w:p>
     <w:p>
@@ -7594,6 +7730,165 @@
           <w:rFonts w:ascii="Times New Roman" w:hAnsi="Times New Roman" w:cs="Times New Roman"/>
           <w:sz w:val="24"/>
           <w:szCs w:val="24"/>
+          <w:lang w:val="en-US"/>
+        </w:rPr>
+      </w:pPr>
+      <w:r>
+        <w:rPr>
+          <w:rFonts w:ascii="Times New Roman" w:hAnsi="Times New Roman" w:cs="Times New Roman"/>
+          <w:sz w:val="24"/>
+          <w:szCs w:val="24"/>
+        </w:rPr>
+        <w:lastRenderedPageBreak/>
+        <w:t xml:space="preserve">SÁNCHEZ-MACIÁN, A. et al. </w:t>
+      </w:r>
+      <w:r>
+        <w:rPr>
+          <w:rFonts w:ascii="Times New Roman" w:hAnsi="Times New Roman" w:cs="Times New Roman"/>
+          <w:sz w:val="24"/>
+          <w:szCs w:val="24"/>
+          <w:lang w:val="en-US"/>
+        </w:rPr>
+        <w:t xml:space="preserve">Reducing false positives due to double adjacent errors in instruction TLBs. </w:t>
+      </w:r>
+      <w:r>
+        <w:rPr>
+          <w:rFonts w:ascii="Times New Roman" w:hAnsi="Times New Roman" w:cs="Times New Roman"/>
+          <w:b/>
+          <w:sz w:val="24"/>
+          <w:szCs w:val="24"/>
+          <w:lang w:val="en-US"/>
+        </w:rPr>
+        <w:t>Microelectronics Reliability</w:t>
+      </w:r>
+      <w:r>
+        <w:rPr>
+          <w:rFonts w:ascii="Times New Roman" w:hAnsi="Times New Roman" w:cs="Times New Roman"/>
+          <w:sz w:val="24"/>
+          <w:szCs w:val="24"/>
+          <w:lang w:val="en-US"/>
+        </w:rPr>
+        <w:t xml:space="preserve">, v. 102, n. 113494, </w:t>
+      </w:r>
+      <w:proofErr w:type="spellStart"/>
+      <w:proofErr w:type="gramStart"/>
+      <w:r>
+        <w:rPr>
+          <w:rFonts w:ascii="Times New Roman" w:hAnsi="Times New Roman" w:cs="Times New Roman"/>
+          <w:sz w:val="24"/>
+          <w:szCs w:val="24"/>
+          <w:lang w:val="en-US"/>
+        </w:rPr>
+        <w:t>nov</w:t>
+      </w:r>
+      <w:proofErr w:type="gramEnd"/>
+      <w:r>
+        <w:rPr>
+          <w:rFonts w:ascii="Times New Roman" w:hAnsi="Times New Roman" w:cs="Times New Roman"/>
+          <w:sz w:val="24"/>
+          <w:szCs w:val="24"/>
+          <w:lang w:val="en-US"/>
+        </w:rPr>
+        <w:t>.</w:t>
+      </w:r>
+      <w:proofErr w:type="spellEnd"/>
+      <w:r>
+        <w:rPr>
+          <w:rFonts w:ascii="Times New Roman" w:hAnsi="Times New Roman" w:cs="Times New Roman"/>
+          <w:sz w:val="24"/>
+          <w:szCs w:val="24"/>
+          <w:lang w:val="en-US"/>
+        </w:rPr>
+        <w:t xml:space="preserve"> 2019b. </w:t>
+      </w:r>
+      <w:r>
+        <w:rPr>
+          <w:rFonts w:ascii="Times New Roman" w:hAnsi="Times New Roman" w:cs="Times New Roman"/>
+          <w:sz w:val="24"/>
+          <w:szCs w:val="24"/>
+        </w:rPr>
+        <w:t xml:space="preserve">DOI: https://doi.org/10.1016/j.microrel.2019.113494. Disponível em: https://www.sciencedirect.com/science/article/abs/pii/S0026271419302975. </w:t>
+      </w:r>
+      <w:proofErr w:type="spellStart"/>
+      <w:r>
+        <w:rPr>
+          <w:rFonts w:ascii="Times New Roman" w:hAnsi="Times New Roman" w:cs="Times New Roman"/>
+          <w:sz w:val="24"/>
+          <w:szCs w:val="24"/>
+          <w:lang w:val="en-US"/>
+        </w:rPr>
+        <w:t>Acesso</w:t>
+      </w:r>
+      <w:proofErr w:type="spellEnd"/>
+      <w:r>
+        <w:rPr>
+          <w:rFonts w:ascii="Times New Roman" w:hAnsi="Times New Roman" w:cs="Times New Roman"/>
+          <w:sz w:val="24"/>
+          <w:szCs w:val="24"/>
+          <w:lang w:val="en-US"/>
+        </w:rPr>
+        <w:t xml:space="preserve"> </w:t>
+      </w:r>
+      <w:proofErr w:type="spellStart"/>
+      <w:r>
+        <w:rPr>
+          <w:rFonts w:ascii="Times New Roman" w:hAnsi="Times New Roman" w:cs="Times New Roman"/>
+          <w:sz w:val="24"/>
+          <w:szCs w:val="24"/>
+          <w:lang w:val="en-US"/>
+        </w:rPr>
+        <w:t>em</w:t>
+      </w:r>
+      <w:proofErr w:type="spellEnd"/>
+      <w:r>
+        <w:rPr>
+          <w:rFonts w:ascii="Times New Roman" w:hAnsi="Times New Roman" w:cs="Times New Roman"/>
+          <w:sz w:val="24"/>
+          <w:szCs w:val="24"/>
+          <w:lang w:val="en-US"/>
+        </w:rPr>
+        <w:t xml:space="preserve">: </w:t>
+      </w:r>
+      <w:proofErr w:type="spellStart"/>
+      <w:proofErr w:type="gramStart"/>
+      <w:r>
+        <w:rPr>
+          <w:rFonts w:ascii="Times New Roman" w:hAnsi="Times New Roman" w:cs="Times New Roman"/>
+          <w:sz w:val="24"/>
+          <w:szCs w:val="24"/>
+          <w:lang w:val="en-US"/>
+        </w:rPr>
+        <w:t>jan</w:t>
+      </w:r>
+      <w:proofErr w:type="gramEnd"/>
+      <w:r>
+        <w:rPr>
+          <w:rFonts w:ascii="Times New Roman" w:hAnsi="Times New Roman" w:cs="Times New Roman"/>
+          <w:sz w:val="24"/>
+          <w:szCs w:val="24"/>
+          <w:lang w:val="en-US"/>
+        </w:rPr>
+        <w:t>.</w:t>
+      </w:r>
+      <w:proofErr w:type="spellEnd"/>
+      <w:r>
+        <w:rPr>
+          <w:rFonts w:ascii="Times New Roman" w:hAnsi="Times New Roman" w:cs="Times New Roman"/>
+          <w:sz w:val="24"/>
+          <w:szCs w:val="24"/>
+          <w:lang w:val="en-US"/>
+        </w:rPr>
+        <w:t xml:space="preserve"> 2022.</w:t>
+      </w:r>
+    </w:p>
+    <w:p>
+      <w:pPr>
+        <w:spacing w:after="0" w:line="100" w:lineRule="atLeast"/>
+        <w:rPr>
+          <w:rFonts w:ascii="Times New Roman" w:hAnsi="Times New Roman" w:cs="Times New Roman"/>
+          <w:sz w:val="24"/>
+          <w:szCs w:val="24"/>
+          <w:lang w:val="en-US"/>
         </w:rPr>
       </w:pPr>
     </w:p>
@@ -7604,6 +7899,7 @@
           <w:rFonts w:ascii="Times New Roman" w:hAnsi="Times New Roman" w:cs="Times New Roman"/>
           <w:sz w:val="24"/>
           <w:szCs w:val="24"/>
+          <w:lang w:val="en-US"/>
         </w:rPr>
       </w:pPr>
       <w:r>
@@ -7611,26 +7907,9 @@
           <w:rFonts w:ascii="Times New Roman" w:hAnsi="Times New Roman" w:cs="Times New Roman"/>
           <w:sz w:val="24"/>
           <w:szCs w:val="24"/>
-        </w:rPr>
-        <w:t xml:space="preserve">FRANÇA, Júnia Lessa; VASCONCELLOS, Ana Cristina de. </w:t>
-      </w:r>
-      <w:r>
-        <w:rPr>
-          <w:rFonts w:ascii="Times New Roman" w:hAnsi="Times New Roman" w:cs="Times New Roman"/>
-          <w:b/>
-          <w:bCs/>
-          <w:sz w:val="24"/>
-          <w:szCs w:val="24"/>
-        </w:rPr>
-        <w:t>Manual para normalização de publicações técnico-científicas</w:t>
-      </w:r>
-      <w:r>
-        <w:rPr>
-          <w:rFonts w:ascii="Times New Roman" w:hAnsi="Times New Roman" w:cs="Times New Roman"/>
-          <w:sz w:val="24"/>
-          <w:szCs w:val="24"/>
-        </w:rPr>
-        <w:t>. 8. ed. Belo Horizonte: Ed. UFMG, 2007.</w:t>
+          <w:lang w:val="en-US"/>
+        </w:rPr>
+        <w:t>SEIFERT, N. et al. Multi-Cell Upset Probabilities of 45nm High-k + Metal Gate SRAM Devices in</w:t>
       </w:r>
     </w:p>
     <w:p>
@@ -7640,35 +7919,36 @@
           <w:rFonts w:ascii="Times New Roman" w:hAnsi="Times New Roman" w:cs="Times New Roman"/>
           <w:sz w:val="24"/>
           <w:szCs w:val="24"/>
+          <w:lang w:val="pt-PT"/>
         </w:rPr>
       </w:pPr>
-    </w:p>
-    <w:p>
-      <w:pPr>
-        <w:spacing w:after="0" w:line="100" w:lineRule="atLeast"/>
+      <w:r>
         <w:rPr>
           <w:rFonts w:ascii="Times New Roman" w:hAnsi="Times New Roman" w:cs="Times New Roman"/>
           <w:sz w:val="24"/>
           <w:szCs w:val="24"/>
-        </w:rPr>
-      </w:pPr>
-      <w:r>
-        <w:rPr>
-          <w:rFonts w:ascii="Times New Roman" w:hAnsi="Times New Roman" w:cs="Times New Roman"/>
+          <w:lang w:val="en-US"/>
+        </w:rPr>
+        <w:t xml:space="preserve">Terrestrial and Space Environments. </w:t>
+      </w:r>
+      <w:r>
+        <w:rPr>
+          <w:rFonts w:ascii="Times New Roman" w:hAnsi="Times New Roman" w:cs="Times New Roman"/>
+          <w:b/>
           <w:sz w:val="24"/>
           <w:szCs w:val="24"/>
-        </w:rPr>
-        <w:t xml:space="preserve">IBGE. </w:t>
-      </w:r>
-      <w:r>
-        <w:rPr>
-          <w:rFonts w:ascii="Times New Roman" w:hAnsi="Times New Roman" w:cs="Times New Roman"/>
-          <w:b/>
-          <w:bCs/>
+          <w:lang w:val="en-US"/>
+        </w:rPr>
+        <w:t>2008 IEEE International Reliability Physics Symposium</w:t>
+      </w:r>
+      <w:r>
+        <w:rPr>
+          <w:rFonts w:ascii="Times New Roman" w:hAnsi="Times New Roman" w:cs="Times New Roman"/>
           <w:sz w:val="24"/>
           <w:szCs w:val="24"/>
-        </w:rPr>
-        <w:t>Normas de apresentação tabular</w:t>
+          <w:lang w:val="en-US"/>
+        </w:rPr>
+        <w:t xml:space="preserve">, p. 181-186, abr. 2008. </w:t>
       </w:r>
       <w:r>
         <w:rPr>
@@ -7676,98 +7956,16 @@
           <w:sz w:val="24"/>
           <w:szCs w:val="24"/>
         </w:rPr>
-        <w:t>. 3. ed. Rio de Janeiro, 1993.</w:t>
-      </w:r>
-    </w:p>
-    <w:p>
-      <w:pPr>
-        <w:spacing w:after="0" w:line="100" w:lineRule="atLeast"/>
-        <w:rPr>
-          <w:rFonts w:ascii="Times New Roman" w:hAnsi="Times New Roman" w:cs="Times New Roman"/>
-          <w:sz w:val="24"/>
-          <w:szCs w:val="24"/>
-        </w:rPr>
-      </w:pPr>
-    </w:p>
-    <w:p>
-      <w:pPr>
-        <w:spacing w:after="0" w:line="100" w:lineRule="atLeast"/>
-        <w:rPr>
-          <w:rFonts w:ascii="Times New Roman" w:hAnsi="Times New Roman" w:cs="Times New Roman"/>
-        </w:rPr>
-      </w:pPr>
-      <w:r>
-        <w:rPr>
-          <w:rFonts w:ascii="Times New Roman" w:hAnsi="Times New Roman" w:cs="Times New Roman"/>
-          <w:sz w:val="24"/>
-          <w:szCs w:val="24"/>
-        </w:rPr>
-        <w:t xml:space="preserve">UNIVERSIDADE FEDERAL DO PARANÁ. Sistema de Bibliotecas. </w:t>
-      </w:r>
-      <w:r>
-        <w:rPr>
-          <w:rFonts w:ascii="Times New Roman" w:hAnsi="Times New Roman" w:cs="Times New Roman"/>
-          <w:b/>
-          <w:bCs/>
-          <w:sz w:val="24"/>
-          <w:szCs w:val="24"/>
-        </w:rPr>
-        <w:t>Normas para apresentação de documentos científicos</w:t>
-      </w:r>
-      <w:r>
-        <w:rPr>
-          <w:rFonts w:ascii="Times New Roman" w:hAnsi="Times New Roman" w:cs="Times New Roman"/>
-          <w:sz w:val="24"/>
-          <w:szCs w:val="24"/>
-        </w:rPr>
-        <w:t>. 2. ed. Curitiba: Ed. UFPR, 2007. 9 v.</w:t>
-      </w:r>
-    </w:p>
-    <w:p>
-      <w:pPr>
-        <w:spacing w:after="0" w:line="100" w:lineRule="atLeast"/>
-        <w:rPr>
-          <w:rFonts w:ascii="Times New Roman" w:hAnsi="Times New Roman" w:cs="Times New Roman"/>
-        </w:rPr>
-      </w:pPr>
-    </w:p>
-    <w:p>
-      <w:pPr>
-        <w:spacing w:after="0"/>
+        <w:t>DOI: https://doi.org/10.1109/RELPHY.2008.4558882. Disponível em: https://ieeexplore.ieee.org/document/4558882. Acesso em: ago. 2022.</w:t>
+      </w:r>
+      <w:r>
         <w:rPr>
           <w:rFonts w:ascii="Times New Roman" w:hAnsi="Times New Roman" w:cs="Times New Roman"/>
           <w:sz w:val="24"/>
           <w:szCs w:val="24"/>
           <w:lang w:val="pt-PT"/>
         </w:rPr>
-      </w:pPr>
-      <w:r>
-        <w:rPr>
-          <w:rFonts w:ascii="Times New Roman" w:hAnsi="Times New Roman" w:cs="Times New Roman"/>
-          <w:sz w:val="24"/>
-          <w:szCs w:val="24"/>
-          <w:lang w:val="pt-PT"/>
-        </w:rPr>
-        <w:t xml:space="preserve">GURGEL, C. Reforma do Estado e segurança pública. </w:t>
-      </w:r>
-      <w:r>
-        <w:rPr>
-          <w:rFonts w:ascii="Times New Roman" w:hAnsi="Times New Roman" w:cs="Times New Roman"/>
-          <w:b/>
-          <w:sz w:val="24"/>
-          <w:szCs w:val="24"/>
-          <w:lang w:val="pt-PT"/>
-        </w:rPr>
-        <w:t>Política e Administração</w:t>
-      </w:r>
-      <w:r>
-        <w:rPr>
-          <w:rFonts w:ascii="Times New Roman" w:hAnsi="Times New Roman" w:cs="Times New Roman"/>
-          <w:sz w:val="24"/>
-          <w:szCs w:val="24"/>
-          <w:lang w:val="pt-PT"/>
-        </w:rPr>
-        <w:t xml:space="preserve">, v. 3, n. 2, p. 15-21, 1997.  </w:t>
+        <w:t xml:space="preserve"> </w:t>
       </w:r>
     </w:p>
     <w:p>

</xml_diff>